<commit_message>
TELOS H 2H ERGASIA
</commit_message>
<xml_diff>
--- a/Άσκηση 2/Εργασία_2_Τεκμηρίωση.docx
+++ b/Άσκηση 2/Εργασία_2_Τεκμηρίωση.docx
@@ -56,7 +56,7 @@
     </w:p>
     <w:p>
       <w:pPr>
-        <w:pStyle w:val="ListParagraph"/>
+        <w:pStyle w:val="a3"/>
         <w:numPr>
           <w:ilvl w:val="0"/>
           <w:numId w:val="1"/>
@@ -80,7 +80,7 @@
     </w:p>
     <w:p>
       <w:pPr>
-        <w:pStyle w:val="ListParagraph"/>
+        <w:pStyle w:val="a3"/>
         <w:numPr>
           <w:ilvl w:val="0"/>
           <w:numId w:val="1"/>
@@ -104,7 +104,7 @@
     </w:p>
     <w:p>
       <w:pPr>
-        <w:pStyle w:val="ListParagraph"/>
+        <w:pStyle w:val="a3"/>
         <w:numPr>
           <w:ilvl w:val="0"/>
           <w:numId w:val="1"/>
@@ -128,7 +128,7 @@
     </w:p>
     <w:p>
       <w:pPr>
-        <w:pStyle w:val="ListParagraph"/>
+        <w:pStyle w:val="a3"/>
         <w:numPr>
           <w:ilvl w:val="0"/>
           <w:numId w:val="1"/>
@@ -302,7 +302,7 @@
     </w:p>
     <w:p>
       <w:pPr>
-        <w:pStyle w:val="Heading1"/>
+        <w:pStyle w:val="1"/>
         <w:rPr>
           <w:rFonts w:ascii="Arial" w:hAnsi="Arial" w:cs="Arial"/>
           <w:b/>
@@ -323,17 +323,6 @@
         </w:rPr>
         <w:t>Τεχνικές σχεδίασης των εντολών</w:t>
       </w:r>
-      <w:r>
-        <w:rPr>
-          <w:rFonts w:ascii="Arial" w:hAnsi="Arial" w:cs="Arial"/>
-          <w:b/>
-          <w:bCs/>
-          <w:color w:val="auto"/>
-          <w:sz w:val="28"/>
-          <w:szCs w:val="28"/>
-        </w:rPr>
-        <w:t>:</w:t>
-      </w:r>
     </w:p>
     <w:p/>
     <w:p>
@@ -371,7 +360,7 @@
     </w:p>
     <w:p>
       <w:pPr>
-        <w:pStyle w:val="ListParagraph"/>
+        <w:pStyle w:val="a3"/>
         <w:numPr>
           <w:ilvl w:val="0"/>
           <w:numId w:val="2"/>
@@ -536,7 +525,7 @@
     </w:p>
     <w:p>
       <w:pPr>
-        <w:pStyle w:val="Caption"/>
+        <w:pStyle w:val="a4"/>
         <w:ind w:firstLine="720"/>
         <w:jc w:val="both"/>
         <w:rPr>
@@ -762,7 +751,7 @@
     </w:p>
     <w:p>
       <w:pPr>
-        <w:pStyle w:val="ListParagraph"/>
+        <w:pStyle w:val="a3"/>
         <w:numPr>
           <w:ilvl w:val="0"/>
           <w:numId w:val="2"/>
@@ -924,7 +913,7 @@
     </w:p>
     <w:p>
       <w:pPr>
-        <w:pStyle w:val="Caption"/>
+        <w:pStyle w:val="a4"/>
         <w:ind w:firstLine="720"/>
         <w:jc w:val="both"/>
         <w:rPr>
@@ -1114,7 +1103,7 @@
     </w:p>
     <w:p>
       <w:pPr>
-        <w:pStyle w:val="ListParagraph"/>
+        <w:pStyle w:val="a3"/>
         <w:numPr>
           <w:ilvl w:val="0"/>
           <w:numId w:val="12"/>
@@ -1136,7 +1125,24 @@
           <w:b/>
           <w:bCs/>
         </w:rPr>
-        <w:t>Παπουτσοθήκη &gt; Προσθήκη Νέου Παπουτσιού</w:t>
+        <w:t xml:space="preserve">Παπουτσοθήκη </w:t>
+      </w:r>
+      <w:r>
+        <w:rPr>
+          <w:rFonts w:ascii="Arial" w:hAnsi="Arial" w:cs="Arial"/>
+          <w:b/>
+          <w:bCs/>
+          <w:lang w:val="en-GB"/>
+        </w:rPr>
+        <w:sym w:font="Wingdings" w:char="F0E0"/>
+      </w:r>
+      <w:r>
+        <w:rPr>
+          <w:rFonts w:ascii="Arial" w:hAnsi="Arial" w:cs="Arial"/>
+          <w:b/>
+          <w:bCs/>
+        </w:rPr>
+        <w:t xml:space="preserve"> Προσθήκη Νέου Παπουτσιού</w:t>
       </w:r>
       <w:r>
         <w:rPr>
@@ -1147,7 +1153,17 @@
     </w:p>
     <w:p>
       <w:pPr>
-        <w:pStyle w:val="ListParagraph"/>
+        <w:pStyle w:val="a3"/>
+        <w:ind w:left="1800"/>
+        <w:jc w:val="both"/>
+        <w:rPr>
+          <w:rFonts w:ascii="Arial" w:hAnsi="Arial" w:cs="Arial"/>
+        </w:rPr>
+      </w:pPr>
+    </w:p>
+    <w:p>
+      <w:pPr>
+        <w:pStyle w:val="a3"/>
         <w:numPr>
           <w:ilvl w:val="0"/>
           <w:numId w:val="12"/>
@@ -1161,43 +1177,82 @@
         <w:rPr>
           <w:rFonts w:ascii="Arial" w:hAnsi="Arial" w:cs="Arial"/>
         </w:rPr>
-        <w:t>Είτε θα σύρει το νέο ζευγάρι στην υποδοχή της παπουτσοθήκης, μέσω του διαδραστικού μενού.</w:t>
+        <w:t xml:space="preserve">Είτε θα σύρει το νέο ζευγάρι στην υποδοχή της παπουτσοθήκης, μέσω </w:t>
+      </w:r>
+      <w:r>
+        <w:rPr>
+          <w:rFonts w:ascii="Arial" w:hAnsi="Arial" w:cs="Arial"/>
+        </w:rPr>
+        <w:t xml:space="preserve">της </w:t>
+      </w:r>
+      <w:proofErr w:type="spellStart"/>
+      <w:r>
+        <w:rPr>
+          <w:rFonts w:ascii="Arial" w:hAnsi="Arial" w:cs="Arial"/>
+        </w:rPr>
+        <w:t>διαδραστικής</w:t>
+      </w:r>
+      <w:proofErr w:type="spellEnd"/>
+      <w:r>
+        <w:rPr>
+          <w:rFonts w:ascii="Arial" w:hAnsi="Arial" w:cs="Arial"/>
+        </w:rPr>
+        <w:t xml:space="preserve"> εικόνας.</w:t>
       </w:r>
     </w:p>
     <w:p>
       <w:pPr>
-        <w:jc w:val="both"/>
-        <w:rPr>
-          <w:rFonts w:ascii="Arial" w:hAnsi="Arial" w:cs="Arial"/>
-        </w:rPr>
-      </w:pPr>
-      <w:r>
-        <w:rPr>
-          <w:rFonts w:ascii="Arial" w:hAnsi="Arial" w:cs="Arial"/>
-        </w:rPr>
-        <w:t>Η παραπάνω σχεδίαση μπορεί να γίνει και για την καφετιέρα, καθώς μπορεί να την χειριστεί ο χρήστης κι από το μενού</w:t>
-      </w:r>
-      <w:r>
-        <w:rPr>
-          <w:rFonts w:ascii="Arial" w:hAnsi="Arial" w:cs="Arial"/>
-        </w:rPr>
-        <w:t>,</w:t>
-      </w:r>
-      <w:r>
-        <w:rPr>
-          <w:rFonts w:ascii="Arial" w:hAnsi="Arial" w:cs="Arial"/>
-        </w:rPr>
-        <w:t xml:space="preserve"> ή να πατήσει τα κουμπιά της εικόνας της καφετιέρας</w:t>
-      </w:r>
-      <w:r>
-        <w:rPr>
-          <w:rFonts w:ascii="Arial" w:hAnsi="Arial" w:cs="Arial"/>
-        </w:rPr>
-        <w:t>.</w:t>
-      </w:r>
+        <w:pStyle w:val="a3"/>
+        <w:rPr>
+          <w:rFonts w:ascii="Arial" w:hAnsi="Arial" w:cs="Arial"/>
+        </w:rPr>
+      </w:pPr>
     </w:p>
     <w:p>
       <w:pPr>
+        <w:pStyle w:val="a3"/>
+        <w:ind w:left="1800"/>
+        <w:jc w:val="both"/>
+        <w:rPr>
+          <w:rFonts w:ascii="Arial" w:hAnsi="Arial" w:cs="Arial"/>
+        </w:rPr>
+      </w:pPr>
+    </w:p>
+    <w:p>
+      <w:pPr>
+        <w:ind w:firstLine="720"/>
+        <w:jc w:val="both"/>
+        <w:rPr>
+          <w:rFonts w:ascii="Arial" w:hAnsi="Arial" w:cs="Arial"/>
+        </w:rPr>
+      </w:pPr>
+      <w:r>
+        <w:rPr>
+          <w:rFonts w:ascii="Arial" w:hAnsi="Arial" w:cs="Arial"/>
+        </w:rPr>
+        <w:t>Η παραπάνω σχεδίαση μπορεί να γίνει και για την καφετιέρα, καθώς μπορεί να την χειριστεί ο χρήστης κι από το μενού</w:t>
+      </w:r>
+      <w:r>
+        <w:rPr>
+          <w:rFonts w:ascii="Arial" w:hAnsi="Arial" w:cs="Arial"/>
+        </w:rPr>
+        <w:t>,</w:t>
+      </w:r>
+      <w:r>
+        <w:rPr>
+          <w:rFonts w:ascii="Arial" w:hAnsi="Arial" w:cs="Arial"/>
+        </w:rPr>
+        <w:t xml:space="preserve"> ή να πατήσει τα κουμπιά της εικόνας της καφετιέρας</w:t>
+      </w:r>
+      <w:r>
+        <w:rPr>
+          <w:rFonts w:ascii="Arial" w:hAnsi="Arial" w:cs="Arial"/>
+        </w:rPr>
+        <w:t>.</w:t>
+      </w:r>
+    </w:p>
+    <w:p>
+      <w:pPr>
         <w:jc w:val="both"/>
         <w:rPr>
           <w:rFonts w:ascii="Arial" w:hAnsi="Arial" w:cs="Arial"/>
@@ -1214,7 +1269,31 @@
         <w:rPr>
           <w:rFonts w:ascii="Arial" w:hAnsi="Arial" w:cs="Arial"/>
         </w:rPr>
-        <w:t>Είτε χρησιμοποιώντας το μενού είτε χρησιμοποιώντας την παρακάτω εικόνα, στην οποία ο χρήστης πατάει τα κατάλληλα κουμπιά για να κάνει την αλληλεπίδραση με την καφετιέρα, είναι στο χέρι του χρήστη ποια μέθοδος θα χρησιμοποιηθεί. Βέβαια, εικάζουμε πως ο χρήστης θα πάρει την πιο εύκολη μέθοδο (που είναι η εικόνα):</w:t>
+        <w:t>Είτε χρησιμοποιώντας το μενού είτε χρησιμοποιώντας την εικόνα, στην οποία ο χρήστης πατάει τα κατάλληλα κουμπιά για να κάνει την αλληλεπίδραση με την καφετιέρα</w:t>
+      </w:r>
+      <w:r>
+        <w:rPr>
+          <w:rFonts w:ascii="Arial" w:hAnsi="Arial" w:cs="Arial"/>
+        </w:rPr>
+        <w:t>. Ε</w:t>
+      </w:r>
+      <w:r>
+        <w:rPr>
+          <w:rFonts w:ascii="Arial" w:hAnsi="Arial" w:cs="Arial"/>
+        </w:rPr>
+        <w:t xml:space="preserve">ίναι στο χέρι του χρήστη ποια μέθοδος θα χρησιμοποιηθεί. Βέβαια, εικάζουμε πως ο χρήστης θα </w:t>
+      </w:r>
+      <w:r>
+        <w:rPr>
+          <w:rFonts w:ascii="Arial" w:hAnsi="Arial" w:cs="Arial"/>
+        </w:rPr>
+        <w:t>διαλέξει</w:t>
+      </w:r>
+      <w:r>
+        <w:rPr>
+          <w:rFonts w:ascii="Arial" w:hAnsi="Arial" w:cs="Arial"/>
+        </w:rPr>
+        <w:t xml:space="preserve"> την πιο εύκολη μέθοδο (που είναι η εικόνα):</w:t>
       </w:r>
     </w:p>
     <w:p>
@@ -1235,9 +1314,9 @@
           <w:noProof/>
         </w:rPr>
         <w:drawing>
-          <wp:inline distT="0" distB="0" distL="0" distR="0" wp14:anchorId="7B141852" wp14:editId="53F1AB74">
-            <wp:extent cx="3457575" cy="3022569"/>
-            <wp:effectExtent l="0" t="0" r="0" b="6985"/>
+          <wp:inline distT="0" distB="0" distL="0" distR="0" wp14:anchorId="7B141852" wp14:editId="447C400D">
+            <wp:extent cx="2734573" cy="2390530"/>
+            <wp:effectExtent l="0" t="0" r="8890" b="0"/>
             <wp:docPr id="3" name="Picture 3" descr="Delonghi Nespresso Expert &amp;amp; Milk Grey - Skroutz.gr"/>
             <wp:cNvGraphicFramePr>
               <a:graphicFrameLocks xmlns:a="http://schemas.openxmlformats.org/drawingml/2006/main" noChangeAspect="1"/>
@@ -1267,7 +1346,7 @@
                   <pic:spPr bwMode="auto">
                     <a:xfrm>
                       <a:off x="0" y="0"/>
-                      <a:ext cx="3469492" cy="3032987"/>
+                      <a:ext cx="2750435" cy="2404396"/>
                     </a:xfrm>
                     <a:prstGeom prst="rect">
                       <a:avLst/>
@@ -1286,7 +1365,7 @@
     </w:p>
     <w:p>
       <w:pPr>
-        <w:pStyle w:val="Caption"/>
+        <w:pStyle w:val="a4"/>
         <w:jc w:val="center"/>
         <w:rPr>
           <w:rFonts w:ascii="Arial" w:hAnsi="Arial" w:cs="Arial"/>
@@ -1306,7 +1385,7 @@
     </w:p>
     <w:p>
       <w:pPr>
-        <w:pStyle w:val="Heading1"/>
+        <w:pStyle w:val="1"/>
         <w:rPr>
           <w:rFonts w:ascii="Arial" w:hAnsi="Arial" w:cs="Arial"/>
           <w:b/>
@@ -1324,60 +1403,10 @@
           <w:sz w:val="28"/>
           <w:szCs w:val="28"/>
         </w:rPr>
-        <w:t>Σύγκριση τεχνικών με βάση το μοντέλο του Norman:</w:t>
-      </w:r>
-      <w:r>
-        <w:rPr>
-          <w:rFonts w:ascii="Arial" w:hAnsi="Arial" w:cs="Arial"/>
-          <w:b/>
-          <w:bCs/>
-          <w:sz w:val="28"/>
-          <w:szCs w:val="28"/>
-        </w:rPr>
-        <w:t xml:space="preserve"> </w:t>
-      </w:r>
-    </w:p>
-    <w:p/>
-    <w:p>
-      <w:pPr>
-        <w:ind w:firstLine="720"/>
-        <w:jc w:val="both"/>
-        <w:rPr>
-          <w:rFonts w:ascii="Arial" w:hAnsi="Arial" w:cs="Arial"/>
-        </w:rPr>
-      </w:pPr>
-      <w:r>
-        <w:rPr>
-          <w:rFonts w:ascii="Arial" w:hAnsi="Arial" w:cs="Arial"/>
-        </w:rPr>
-        <w:t xml:space="preserve">Ας συγκρίνουμε τώρα τους δύο τρόπους με τους οποίους μπορεί να σχεδιαστεί κάθε εντολή διαχείρισης συσκευών του σπιτιού με βάση το μοντέλο του </w:t>
-      </w:r>
-      <w:r>
-        <w:rPr>
-          <w:rFonts w:ascii="Arial" w:hAnsi="Arial" w:cs="Arial"/>
-          <w:lang w:val="en-US"/>
-        </w:rPr>
-        <w:t>Norman</w:t>
-      </w:r>
-      <w:r>
-        <w:rPr>
-          <w:rFonts w:ascii="Arial" w:hAnsi="Arial" w:cs="Arial"/>
-        </w:rPr>
-        <w:t xml:space="preserve">: </w:t>
-      </w:r>
-    </w:p>
-    <w:p>
-      <w:pPr>
-        <w:rPr>
-          <w:rFonts w:ascii="Arial" w:hAnsi="Arial" w:cs="Arial"/>
-          <w:sz w:val="28"/>
-          <w:szCs w:val="28"/>
-        </w:rPr>
-      </w:pPr>
-    </w:p>
-    <w:p>
-      <w:pPr>
-        <w:pStyle w:val="Heading2"/>
+        <w:t xml:space="preserve">Σύγκριση τεχνικών με βάση το μοντέλο του </w:t>
+      </w:r>
+      <w:proofErr w:type="spellStart"/>
+      <w:r>
         <w:rPr>
           <w:rFonts w:ascii="Arial" w:hAnsi="Arial" w:cs="Arial"/>
           <w:b/>
@@ -1386,8 +1415,51 @@
           <w:sz w:val="28"/>
           <w:szCs w:val="28"/>
         </w:rPr>
-      </w:pPr>
-      <w:r>
+        <w:t>Norman</w:t>
+      </w:r>
+      <w:proofErr w:type="spellEnd"/>
+    </w:p>
+    <w:p/>
+    <w:p>
+      <w:pPr>
+        <w:ind w:firstLine="720"/>
+        <w:jc w:val="both"/>
+        <w:rPr>
+          <w:rFonts w:ascii="Arial" w:hAnsi="Arial" w:cs="Arial"/>
+        </w:rPr>
+      </w:pPr>
+      <w:r>
+        <w:rPr>
+          <w:rFonts w:ascii="Arial" w:hAnsi="Arial" w:cs="Arial"/>
+        </w:rPr>
+        <w:t xml:space="preserve">Ας συγκρίνουμε τώρα τους δύο τρόπους με τους οποίους μπορεί να σχεδιαστεί κάθε εντολή διαχείρισης συσκευών του σπιτιού με βάση το μοντέλο του </w:t>
+      </w:r>
+      <w:r>
+        <w:rPr>
+          <w:rFonts w:ascii="Arial" w:hAnsi="Arial" w:cs="Arial"/>
+          <w:lang w:val="en-US"/>
+        </w:rPr>
+        <w:t>Norman</w:t>
+      </w:r>
+      <w:r>
+        <w:rPr>
+          <w:rFonts w:ascii="Arial" w:hAnsi="Arial" w:cs="Arial"/>
+        </w:rPr>
+        <w:t xml:space="preserve">: </w:t>
+      </w:r>
+    </w:p>
+    <w:p>
+      <w:pPr>
+        <w:rPr>
+          <w:rFonts w:ascii="Arial" w:hAnsi="Arial" w:cs="Arial"/>
+          <w:sz w:val="28"/>
+          <w:szCs w:val="28"/>
+        </w:rPr>
+      </w:pPr>
+    </w:p>
+    <w:p>
+      <w:pPr>
+        <w:pStyle w:val="2"/>
         <w:rPr>
           <w:rFonts w:ascii="Arial" w:hAnsi="Arial" w:cs="Arial"/>
           <w:b/>
@@ -1396,7 +1468,17 @@
           <w:sz w:val="28"/>
           <w:szCs w:val="28"/>
         </w:rPr>
-        <w:t>Φώτα:</w:t>
+      </w:pPr>
+      <w:r>
+        <w:rPr>
+          <w:rFonts w:ascii="Arial" w:hAnsi="Arial" w:cs="Arial"/>
+          <w:b/>
+          <w:bCs/>
+          <w:color w:val="auto"/>
+          <w:sz w:val="28"/>
+          <w:szCs w:val="28"/>
+        </w:rPr>
+        <w:t>Φώτα</w:t>
       </w:r>
     </w:p>
     <w:p/>
@@ -1424,7 +1506,21 @@
         <w:rPr>
           <w:rFonts w:ascii="Arial" w:hAnsi="Arial" w:cs="Arial"/>
         </w:rPr>
-        <w:t xml:space="preserve"> μεταξύ των δύο τεχνικών που προαναφέρθηκαν. Στην πρώτη στήλη του πίνακα αναφέρονται τα στάδια του μοντέλου του Norman, στην δεύτερη στήλη φαίνονται πληροφορίες που βασίζονται στην πρώτη τεχνική (υλοποίηση με μενού) και, τέλος, στην τελευταία στήλη φαίνονται πληροφορίες που βασίζονται στην δεύτερη τεχνική (υλοποίηση με εικόνα κάτοψης σπιτιού)</w:t>
+        <w:t xml:space="preserve"> μεταξύ των δύο τεχνικών που προαναφέρθηκαν. Στην πρώτη στήλη του πίνακα αναφέρονται τα στάδια του μοντέλου του </w:t>
+      </w:r>
+      <w:proofErr w:type="spellStart"/>
+      <w:r>
+        <w:rPr>
+          <w:rFonts w:ascii="Arial" w:hAnsi="Arial" w:cs="Arial"/>
+        </w:rPr>
+        <w:t>Norman</w:t>
+      </w:r>
+      <w:proofErr w:type="spellEnd"/>
+      <w:r>
+        <w:rPr>
+          <w:rFonts w:ascii="Arial" w:hAnsi="Arial" w:cs="Arial"/>
+        </w:rPr>
+        <w:t>, στην δεύτερη στήλη φαίνονται πληροφορίες που βασίζονται στην πρώτη τεχνική (υλοποίηση με μενού) και, τέλος, στην τελευταία στήλη φαίνονται πληροφορίες που βασίζονται στην δεύτερη τεχνική (υλοποίηση με εικόνα κάτοψης σπιτιού)</w:t>
       </w:r>
       <w:r>
         <w:rPr>
@@ -1446,7 +1542,7 @@
     </w:p>
     <w:tbl>
       <w:tblPr>
-        <w:tblStyle w:val="PlainTable1"/>
+        <w:tblStyle w:val="10"/>
         <w:tblW w:w="0" w:type="auto"/>
         <w:jc w:val="center"/>
         <w:tblLook w:val="04A0" w:firstRow="1" w:lastRow="0" w:firstColumn="1" w:lastColumn="0" w:noHBand="0" w:noVBand="1"/>
@@ -1676,7 +1772,21 @@
               <w:rPr>
                 <w:rFonts w:ascii="Arial" w:hAnsi="Arial" w:cs="Arial"/>
               </w:rPr>
-              <w:t>Χρήση διαδραστικής εικόνας του σπιτιού</w:t>
+              <w:t xml:space="preserve">Χρήση </w:t>
+            </w:r>
+            <w:proofErr w:type="spellStart"/>
+            <w:r>
+              <w:rPr>
+                <w:rFonts w:ascii="Arial" w:hAnsi="Arial" w:cs="Arial"/>
+              </w:rPr>
+              <w:t>διαδραστικής</w:t>
+            </w:r>
+            <w:proofErr w:type="spellEnd"/>
+            <w:r>
+              <w:rPr>
+                <w:rFonts w:ascii="Arial" w:hAnsi="Arial" w:cs="Arial"/>
+              </w:rPr>
+              <w:t xml:space="preserve"> εικόνας του σπιτιού</w:t>
             </w:r>
           </w:p>
         </w:tc>
@@ -1716,7 +1826,7 @@
           </w:tcPr>
           <w:p>
             <w:pPr>
-              <w:pStyle w:val="ListParagraph"/>
+              <w:pStyle w:val="a3"/>
               <w:numPr>
                 <w:ilvl w:val="0"/>
                 <w:numId w:val="5"/>
@@ -1736,7 +1846,7 @@
           </w:p>
           <w:p>
             <w:pPr>
-              <w:pStyle w:val="ListParagraph"/>
+              <w:pStyle w:val="a3"/>
               <w:numPr>
                 <w:ilvl w:val="0"/>
                 <w:numId w:val="5"/>
@@ -1751,12 +1861,26 @@
               <w:rPr>
                 <w:rFonts w:ascii="Arial" w:hAnsi="Arial" w:cs="Arial"/>
               </w:rPr>
-              <w:t>Κλικ στο υπομενού «άνοιγμα φωτός»</w:t>
-            </w:r>
-          </w:p>
-          <w:p>
-            <w:pPr>
-              <w:pStyle w:val="ListParagraph"/>
+              <w:t xml:space="preserve">Κλικ στο </w:t>
+            </w:r>
+            <w:proofErr w:type="spellStart"/>
+            <w:r>
+              <w:rPr>
+                <w:rFonts w:ascii="Arial" w:hAnsi="Arial" w:cs="Arial"/>
+              </w:rPr>
+              <w:t>υπομενού</w:t>
+            </w:r>
+            <w:proofErr w:type="spellEnd"/>
+            <w:r>
+              <w:rPr>
+                <w:rFonts w:ascii="Arial" w:hAnsi="Arial" w:cs="Arial"/>
+              </w:rPr>
+              <w:t xml:space="preserve"> «άνοιγμα φωτός»</w:t>
+            </w:r>
+          </w:p>
+          <w:p>
+            <w:pPr>
+              <w:pStyle w:val="a3"/>
               <w:numPr>
                 <w:ilvl w:val="0"/>
                 <w:numId w:val="5"/>
@@ -1782,7 +1906,7 @@
           </w:tcPr>
           <w:p>
             <w:pPr>
-              <w:pStyle w:val="ListParagraph"/>
+              <w:pStyle w:val="a3"/>
               <w:numPr>
                 <w:ilvl w:val="0"/>
                 <w:numId w:val="6"/>
@@ -1802,7 +1926,7 @@
           </w:p>
           <w:p>
             <w:pPr>
-              <w:pStyle w:val="ListParagraph"/>
+              <w:pStyle w:val="a3"/>
               <w:numPr>
                 <w:ilvl w:val="0"/>
                 <w:numId w:val="6"/>
@@ -2308,7 +2432,7 @@
     </w:p>
     <w:p>
       <w:pPr>
-        <w:pStyle w:val="ListParagraph"/>
+        <w:pStyle w:val="a3"/>
         <w:numPr>
           <w:ilvl w:val="0"/>
           <w:numId w:val="7"/>
@@ -2411,7 +2535,7 @@
     </w:p>
     <w:p>
       <w:pPr>
-        <w:pStyle w:val="ListParagraph"/>
+        <w:pStyle w:val="a3"/>
         <w:ind w:left="1440"/>
         <w:jc w:val="both"/>
         <w:rPr>
@@ -2421,7 +2545,7 @@
     </w:p>
     <w:p>
       <w:pPr>
-        <w:pStyle w:val="ListParagraph"/>
+        <w:pStyle w:val="a3"/>
         <w:numPr>
           <w:ilvl w:val="0"/>
           <w:numId w:val="7"/>
@@ -2458,7 +2582,7 @@
     </w:p>
     <w:p>
       <w:pPr>
-        <w:pStyle w:val="Heading2"/>
+        <w:pStyle w:val="2"/>
         <w:rPr>
           <w:rFonts w:ascii="Arial" w:hAnsi="Arial" w:cs="Arial"/>
           <w:b/>
@@ -2477,7 +2601,7 @@
           <w:sz w:val="28"/>
           <w:szCs w:val="28"/>
         </w:rPr>
-        <w:t>Θέρμανση:</w:t>
+        <w:t>Θέρμανση</w:t>
       </w:r>
     </w:p>
     <w:p>
@@ -2563,7 +2687,21 @@
         <w:rPr>
           <w:rFonts w:ascii="Arial" w:hAnsi="Arial" w:cs="Arial"/>
         </w:rPr>
-        <w:t xml:space="preserve"> του σπιτιού μεταξύ των δύο τεχνικών που προαναφέρθηκαν. Στην πρώτη στήλη του πίνακα αναφέρονται τα στάδια του μοντέλου του Norman, στην δεύτερη στήλη φαίνονται πληροφορίες που βασίζονται στην πρώτη τεχνική (υλοποίηση με μενού) και, τέλος, στην τελευταία στήλη φαίνονται πληροφορίες που βασίζονται στην δεύτερη τεχνική (υλοποίηση με εικόνα κάτοψης σπιτιού):</w:t>
+        <w:t xml:space="preserve"> του σπιτιού μεταξύ των δύο τεχνικών που προαναφέρθηκαν. Στην πρώτη στήλη του πίνακα αναφέρονται τα στάδια του μοντέλου του </w:t>
+      </w:r>
+      <w:proofErr w:type="spellStart"/>
+      <w:r>
+        <w:rPr>
+          <w:rFonts w:ascii="Arial" w:hAnsi="Arial" w:cs="Arial"/>
+        </w:rPr>
+        <w:t>Norman</w:t>
+      </w:r>
+      <w:proofErr w:type="spellEnd"/>
+      <w:r>
+        <w:rPr>
+          <w:rFonts w:ascii="Arial" w:hAnsi="Arial" w:cs="Arial"/>
+        </w:rPr>
+        <w:t>, στην δεύτερη στήλη φαίνονται πληροφορίες που βασίζονται στην πρώτη τεχνική (υλοποίηση με μενού) και, τέλος, στην τελευταία στήλη φαίνονται πληροφορίες που βασίζονται στην δεύτερη τεχνική (υλοποίηση με εικόνα κάτοψης σπιτιού):</w:t>
       </w:r>
     </w:p>
     <w:p>
@@ -2579,7 +2717,7 @@
     </w:p>
     <w:tbl>
       <w:tblPr>
-        <w:tblStyle w:val="PlainTable1"/>
+        <w:tblStyle w:val="10"/>
         <w:tblW w:w="0" w:type="auto"/>
         <w:jc w:val="center"/>
         <w:tblLook w:val="04A0" w:firstRow="1" w:lastRow="0" w:firstColumn="1" w:lastColumn="0" w:noHBand="0" w:noVBand="1"/>
@@ -2846,7 +2984,21 @@
               <w:rPr>
                 <w:rFonts w:ascii="Arial" w:hAnsi="Arial" w:cs="Arial"/>
               </w:rPr>
-              <w:t>Χρήση διαδραστικής εικόνας του σπιτιού</w:t>
+              <w:t xml:space="preserve">Χρήση </w:t>
+            </w:r>
+            <w:proofErr w:type="spellStart"/>
+            <w:r>
+              <w:rPr>
+                <w:rFonts w:ascii="Arial" w:hAnsi="Arial" w:cs="Arial"/>
+              </w:rPr>
+              <w:t>διαδραστικής</w:t>
+            </w:r>
+            <w:proofErr w:type="spellEnd"/>
+            <w:r>
+              <w:rPr>
+                <w:rFonts w:ascii="Arial" w:hAnsi="Arial" w:cs="Arial"/>
+              </w:rPr>
+              <w:t xml:space="preserve"> εικόνας του σπιτιού</w:t>
             </w:r>
           </w:p>
         </w:tc>
@@ -2886,7 +3038,7 @@
           </w:tcPr>
           <w:p>
             <w:pPr>
-              <w:pStyle w:val="ListParagraph"/>
+              <w:pStyle w:val="a3"/>
               <w:numPr>
                 <w:ilvl w:val="0"/>
                 <w:numId w:val="8"/>
@@ -2924,7 +3076,7 @@
           </w:p>
           <w:p>
             <w:pPr>
-              <w:pStyle w:val="ListParagraph"/>
+              <w:pStyle w:val="a3"/>
               <w:numPr>
                 <w:ilvl w:val="0"/>
                 <w:numId w:val="8"/>
@@ -2939,7 +3091,21 @@
               <w:rPr>
                 <w:rFonts w:ascii="Arial" w:hAnsi="Arial" w:cs="Arial"/>
               </w:rPr>
-              <w:t xml:space="preserve">Κλικ στο υπομενού «άνοιγμα </w:t>
+              <w:t xml:space="preserve">Κλικ στο </w:t>
+            </w:r>
+            <w:proofErr w:type="spellStart"/>
+            <w:r>
+              <w:rPr>
+                <w:rFonts w:ascii="Arial" w:hAnsi="Arial" w:cs="Arial"/>
+              </w:rPr>
+              <w:t>υπομενού</w:t>
+            </w:r>
+            <w:proofErr w:type="spellEnd"/>
+            <w:r>
+              <w:rPr>
+                <w:rFonts w:ascii="Arial" w:hAnsi="Arial" w:cs="Arial"/>
+              </w:rPr>
+              <w:t xml:space="preserve"> «άνοιγμα </w:t>
             </w:r>
             <w:r>
               <w:rPr>
@@ -2956,7 +3122,7 @@
           </w:p>
           <w:p>
             <w:pPr>
-              <w:pStyle w:val="ListParagraph"/>
+              <w:pStyle w:val="a3"/>
               <w:numPr>
                 <w:ilvl w:val="0"/>
                 <w:numId w:val="8"/>
@@ -2994,7 +3160,7 @@
           </w:tcPr>
           <w:p>
             <w:pPr>
-              <w:pStyle w:val="ListParagraph"/>
+              <w:pStyle w:val="a3"/>
               <w:numPr>
                 <w:ilvl w:val="0"/>
                 <w:numId w:val="9"/>
@@ -3026,7 +3192,7 @@
           </w:p>
           <w:p>
             <w:pPr>
-              <w:pStyle w:val="ListParagraph"/>
+              <w:pStyle w:val="a3"/>
               <w:numPr>
                 <w:ilvl w:val="0"/>
                 <w:numId w:val="9"/>
@@ -3577,7 +3743,7 @@
     </w:p>
     <w:p>
       <w:pPr>
-        <w:pStyle w:val="ListParagraph"/>
+        <w:pStyle w:val="a3"/>
         <w:ind w:left="1440"/>
         <w:jc w:val="both"/>
         <w:rPr>
@@ -3589,7 +3755,7 @@
     </w:p>
     <w:p>
       <w:pPr>
-        <w:pStyle w:val="ListParagraph"/>
+        <w:pStyle w:val="a3"/>
         <w:numPr>
           <w:ilvl w:val="0"/>
           <w:numId w:val="7"/>
@@ -3632,7 +3798,7 @@
     </w:p>
     <w:p>
       <w:pPr>
-        <w:pStyle w:val="ListParagraph"/>
+        <w:pStyle w:val="a3"/>
         <w:ind w:left="1440"/>
         <w:jc w:val="both"/>
         <w:rPr>
@@ -3642,7 +3808,7 @@
     </w:p>
     <w:p>
       <w:pPr>
-        <w:pStyle w:val="ListParagraph"/>
+        <w:pStyle w:val="a3"/>
         <w:numPr>
           <w:ilvl w:val="0"/>
           <w:numId w:val="7"/>
@@ -3696,7 +3862,7 @@
     </w:p>
     <w:p>
       <w:pPr>
-        <w:pStyle w:val="Heading2"/>
+        <w:pStyle w:val="2"/>
         <w:rPr>
           <w:rFonts w:ascii="Arial" w:hAnsi="Arial" w:cs="Arial"/>
           <w:b/>
@@ -3715,7 +3881,7 @@
           <w:sz w:val="28"/>
           <w:szCs w:val="28"/>
         </w:rPr>
-        <w:t>Παπουτσοθήκη:</w:t>
+        <w:t>Παπουτσοθήκη</w:t>
       </w:r>
     </w:p>
     <w:p>
@@ -3727,6 +3893,7 @@
     </w:p>
     <w:p>
       <w:pPr>
+        <w:jc w:val="both"/>
         <w:rPr>
           <w:rFonts w:ascii="Arial" w:hAnsi="Arial" w:cs="Arial"/>
         </w:rPr>
@@ -3842,7 +4009,31 @@
         <w:rPr>
           <w:rFonts w:ascii="Arial" w:hAnsi="Arial" w:cs="Arial"/>
         </w:rPr>
-        <w:t xml:space="preserve"> είναι να το σύρει από το μενού και να το τοποθετήσει στην εικόνα της παπουτσοθήκης.</w:t>
+        <w:t xml:space="preserve"> είναι να το </w:t>
+      </w:r>
+      <w:r>
+        <w:rPr>
+          <w:rFonts w:ascii="Arial" w:hAnsi="Arial" w:cs="Arial"/>
+        </w:rPr>
+        <w:t>«</w:t>
+      </w:r>
+      <w:r>
+        <w:rPr>
+          <w:rFonts w:ascii="Arial" w:hAnsi="Arial" w:cs="Arial"/>
+        </w:rPr>
+        <w:t>σύρει</w:t>
+      </w:r>
+      <w:r>
+        <w:rPr>
+          <w:rFonts w:ascii="Arial" w:hAnsi="Arial" w:cs="Arial"/>
+        </w:rPr>
+        <w:t>»</w:t>
+      </w:r>
+      <w:r>
+        <w:rPr>
+          <w:rFonts w:ascii="Arial" w:hAnsi="Arial" w:cs="Arial"/>
+        </w:rPr>
+        <w:t xml:space="preserve"> από το μενού και να το τοποθετήσει στην εικόνα της παπουτσοθήκης.</w:t>
       </w:r>
       <w:r>
         <w:rPr>
@@ -3850,17 +4041,25 @@
         </w:rPr>
         <w:t xml:space="preserve"> Οπότε, σύμφωνα με τον παρακάτω πίνακα, έχουμε:</w:t>
       </w:r>
+    </w:p>
+    <w:p>
+      <w:pPr>
+        <w:jc w:val="both"/>
+        <w:rPr>
+          <w:rFonts w:ascii="Arial" w:hAnsi="Arial" w:cs="Arial"/>
+        </w:rPr>
+      </w:pPr>
     </w:p>
     <w:tbl>
       <w:tblPr>
-        <w:tblStyle w:val="GridTable4-Accent1"/>
+        <w:tblStyle w:val="4-3"/>
         <w:tblW w:w="0" w:type="auto"/>
         <w:tblLook w:val="04A0" w:firstRow="1" w:lastRow="0" w:firstColumn="1" w:lastColumn="0" w:noHBand="0" w:noVBand="1"/>
       </w:tblPr>
       <w:tblGrid>
-        <w:gridCol w:w="2544"/>
-        <w:gridCol w:w="3041"/>
-        <w:gridCol w:w="2711"/>
+        <w:gridCol w:w="2263"/>
+        <w:gridCol w:w="3119"/>
+        <w:gridCol w:w="2914"/>
       </w:tblGrid>
       <w:tr>
         <w:trPr>
@@ -3869,10 +4068,11 @@
         <w:tc>
           <w:tcPr>
             <w:cnfStyle w:val="001000000000" w:firstRow="0" w:lastRow="0" w:firstColumn="1" w:lastColumn="0" w:oddVBand="0" w:evenVBand="0" w:oddHBand="0" w:evenHBand="0" w:firstRowFirstColumn="0" w:firstRowLastColumn="0" w:lastRowFirstColumn="0" w:lastRowLastColumn="0"/>
-            <w:tcW w:w="2765" w:type="dxa"/>
-          </w:tcPr>
-          <w:p>
-            <w:pPr>
+            <w:tcW w:w="2263" w:type="dxa"/>
+          </w:tcPr>
+          <w:p>
+            <w:pPr>
+              <w:jc w:val="center"/>
               <w:rPr>
                 <w:rFonts w:ascii="Arial" w:hAnsi="Arial" w:cs="Arial"/>
               </w:rPr>
@@ -3894,10 +4094,11 @@
         </w:tc>
         <w:tc>
           <w:tcPr>
-            <w:tcW w:w="2765" w:type="dxa"/>
-          </w:tcPr>
-          <w:p>
-            <w:pPr>
+            <w:tcW w:w="3119" w:type="dxa"/>
+          </w:tcPr>
+          <w:p>
+            <w:pPr>
+              <w:jc w:val="center"/>
               <w:cnfStyle w:val="100000000000" w:firstRow="1" w:lastRow="0" w:firstColumn="0" w:lastColumn="0" w:oddVBand="0" w:evenVBand="0" w:oddHBand="0" w:evenHBand="0" w:firstRowFirstColumn="0" w:firstRowLastColumn="0" w:lastRowFirstColumn="0" w:lastRowLastColumn="0"/>
               <w:rPr>
                 <w:rFonts w:ascii="Arial" w:hAnsi="Arial" w:cs="Arial"/>
@@ -3913,10 +4114,11 @@
         </w:tc>
         <w:tc>
           <w:tcPr>
-            <w:tcW w:w="2766" w:type="dxa"/>
-          </w:tcPr>
-          <w:p>
-            <w:pPr>
+            <w:tcW w:w="2914" w:type="dxa"/>
+          </w:tcPr>
+          <w:p>
+            <w:pPr>
+              <w:jc w:val="center"/>
               <w:cnfStyle w:val="100000000000" w:firstRow="1" w:lastRow="0" w:firstColumn="0" w:lastColumn="0" w:oddVBand="0" w:evenVBand="0" w:oddHBand="0" w:evenHBand="0" w:firstRowFirstColumn="0" w:firstRowLastColumn="0" w:lastRowFirstColumn="0" w:lastRowLastColumn="0"/>
               <w:rPr>
                 <w:rFonts w:ascii="Arial" w:hAnsi="Arial" w:cs="Arial"/>
@@ -3938,10 +4140,11 @@
         <w:tc>
           <w:tcPr>
             <w:cnfStyle w:val="001000000000" w:firstRow="0" w:lastRow="0" w:firstColumn="1" w:lastColumn="0" w:oddVBand="0" w:evenVBand="0" w:oddHBand="0" w:evenHBand="0" w:firstRowFirstColumn="0" w:firstRowLastColumn="0" w:lastRowFirstColumn="0" w:lastRowLastColumn="0"/>
-            <w:tcW w:w="2765" w:type="dxa"/>
-          </w:tcPr>
-          <w:p>
-            <w:pPr>
+            <w:tcW w:w="2263" w:type="dxa"/>
+          </w:tcPr>
+          <w:p>
+            <w:pPr>
+              <w:jc w:val="center"/>
               <w:rPr>
                 <w:rFonts w:ascii="Arial" w:hAnsi="Arial" w:cs="Arial"/>
               </w:rPr>
@@ -3956,10 +4159,11 @@
         </w:tc>
         <w:tc>
           <w:tcPr>
-            <w:tcW w:w="2765" w:type="dxa"/>
-          </w:tcPr>
-          <w:p>
-            <w:pPr>
+            <w:tcW w:w="3119" w:type="dxa"/>
+          </w:tcPr>
+          <w:p>
+            <w:pPr>
+              <w:jc w:val="center"/>
               <w:cnfStyle w:val="000000100000" w:firstRow="0" w:lastRow="0" w:firstColumn="0" w:lastColumn="0" w:oddVBand="0" w:evenVBand="0" w:oddHBand="1" w:evenHBand="0" w:firstRowFirstColumn="0" w:firstRowLastColumn="0" w:lastRowFirstColumn="0" w:lastRowLastColumn="0"/>
               <w:rPr>
                 <w:rFonts w:ascii="Arial" w:hAnsi="Arial" w:cs="Arial"/>
@@ -3975,10 +4179,11 @@
         </w:tc>
         <w:tc>
           <w:tcPr>
-            <w:tcW w:w="2766" w:type="dxa"/>
-          </w:tcPr>
-          <w:p>
-            <w:pPr>
+            <w:tcW w:w="2914" w:type="dxa"/>
+          </w:tcPr>
+          <w:p>
+            <w:pPr>
+              <w:jc w:val="center"/>
               <w:cnfStyle w:val="000000100000" w:firstRow="0" w:lastRow="0" w:firstColumn="0" w:lastColumn="0" w:oddVBand="0" w:evenVBand="0" w:oddHBand="1" w:evenHBand="0" w:firstRowFirstColumn="0" w:firstRowLastColumn="0" w:lastRowFirstColumn="0" w:lastRowLastColumn="0"/>
               <w:rPr>
                 <w:rFonts w:ascii="Arial" w:hAnsi="Arial" w:cs="Arial"/>
@@ -3997,10 +4202,11 @@
         <w:tc>
           <w:tcPr>
             <w:cnfStyle w:val="001000000000" w:firstRow="0" w:lastRow="0" w:firstColumn="1" w:lastColumn="0" w:oddVBand="0" w:evenVBand="0" w:oddHBand="0" w:evenHBand="0" w:firstRowFirstColumn="0" w:firstRowLastColumn="0" w:lastRowFirstColumn="0" w:lastRowLastColumn="0"/>
-            <w:tcW w:w="2765" w:type="dxa"/>
-          </w:tcPr>
-          <w:p>
-            <w:pPr>
+            <w:tcW w:w="2263" w:type="dxa"/>
+          </w:tcPr>
+          <w:p>
+            <w:pPr>
+              <w:jc w:val="center"/>
               <w:rPr>
                 <w:rFonts w:ascii="Arial" w:hAnsi="Arial" w:cs="Arial"/>
               </w:rPr>
@@ -4015,10 +4221,11 @@
         </w:tc>
         <w:tc>
           <w:tcPr>
-            <w:tcW w:w="2765" w:type="dxa"/>
-          </w:tcPr>
-          <w:p>
-            <w:pPr>
+            <w:tcW w:w="3119" w:type="dxa"/>
+          </w:tcPr>
+          <w:p>
+            <w:pPr>
+              <w:jc w:val="center"/>
               <w:cnfStyle w:val="000000000000" w:firstRow="0" w:lastRow="0" w:firstColumn="0" w:lastColumn="0" w:oddVBand="0" w:evenVBand="0" w:oddHBand="0" w:evenHBand="0" w:firstRowFirstColumn="0" w:firstRowLastColumn="0" w:lastRowFirstColumn="0" w:lastRowLastColumn="0"/>
               <w:rPr>
                 <w:rFonts w:ascii="Arial" w:hAnsi="Arial" w:cs="Arial"/>
@@ -4040,10 +4247,11 @@
         </w:tc>
         <w:tc>
           <w:tcPr>
-            <w:tcW w:w="2766" w:type="dxa"/>
-          </w:tcPr>
-          <w:p>
-            <w:pPr>
+            <w:tcW w:w="2914" w:type="dxa"/>
+          </w:tcPr>
+          <w:p>
+            <w:pPr>
+              <w:jc w:val="center"/>
               <w:cnfStyle w:val="000000000000" w:firstRow="0" w:lastRow="0" w:firstColumn="0" w:lastColumn="0" w:oddVBand="0" w:evenVBand="0" w:oddHBand="0" w:evenHBand="0" w:firstRowFirstColumn="0" w:firstRowLastColumn="0" w:lastRowFirstColumn="0" w:lastRowLastColumn="0"/>
               <w:rPr>
                 <w:rFonts w:ascii="Arial" w:hAnsi="Arial" w:cs="Arial"/>
@@ -4065,10 +4273,11 @@
         <w:tc>
           <w:tcPr>
             <w:cnfStyle w:val="001000000000" w:firstRow="0" w:lastRow="0" w:firstColumn="1" w:lastColumn="0" w:oddVBand="0" w:evenVBand="0" w:oddHBand="0" w:evenHBand="0" w:firstRowFirstColumn="0" w:firstRowLastColumn="0" w:lastRowFirstColumn="0" w:lastRowLastColumn="0"/>
-            <w:tcW w:w="2765" w:type="dxa"/>
-          </w:tcPr>
-          <w:p>
-            <w:pPr>
+            <w:tcW w:w="2263" w:type="dxa"/>
+          </w:tcPr>
+          <w:p>
+            <w:pPr>
+              <w:jc w:val="center"/>
               <w:rPr>
                 <w:rFonts w:ascii="Arial" w:hAnsi="Arial" w:cs="Arial"/>
               </w:rPr>
@@ -4083,15 +4292,16 @@
         </w:tc>
         <w:tc>
           <w:tcPr>
-            <w:tcW w:w="2765" w:type="dxa"/>
-          </w:tcPr>
-          <w:p>
-            <w:pPr>
-              <w:pStyle w:val="ListParagraph"/>
+            <w:tcW w:w="3119" w:type="dxa"/>
+          </w:tcPr>
+          <w:p>
+            <w:pPr>
+              <w:pStyle w:val="a3"/>
               <w:numPr>
                 <w:ilvl w:val="0"/>
                 <w:numId w:val="13"/>
               </w:numPr>
+              <w:jc w:val="center"/>
               <w:cnfStyle w:val="000000100000" w:firstRow="0" w:lastRow="0" w:firstColumn="0" w:lastColumn="0" w:oddVBand="0" w:evenVBand="0" w:oddHBand="1" w:evenHBand="0" w:firstRowFirstColumn="0" w:firstRowLastColumn="0" w:lastRowFirstColumn="0" w:lastRowLastColumn="0"/>
               <w:rPr>
                 <w:rFonts w:ascii="Arial" w:hAnsi="Arial" w:cs="Arial"/>
@@ -4106,11 +4316,12 @@
           </w:p>
           <w:p>
             <w:pPr>
-              <w:pStyle w:val="ListParagraph"/>
+              <w:pStyle w:val="a3"/>
               <w:numPr>
                 <w:ilvl w:val="0"/>
                 <w:numId w:val="13"/>
               </w:numPr>
+              <w:jc w:val="center"/>
               <w:cnfStyle w:val="000000100000" w:firstRow="0" w:lastRow="0" w:firstColumn="0" w:lastColumn="0" w:oddVBand="0" w:evenVBand="0" w:oddHBand="1" w:evenHBand="0" w:firstRowFirstColumn="0" w:firstRowLastColumn="0" w:lastRowFirstColumn="0" w:lastRowLastColumn="0"/>
               <w:rPr>
                 <w:rFonts w:ascii="Arial" w:hAnsi="Arial" w:cs="Arial"/>
@@ -4125,11 +4336,12 @@
           </w:p>
           <w:p>
             <w:pPr>
-              <w:pStyle w:val="ListParagraph"/>
+              <w:pStyle w:val="a3"/>
               <w:numPr>
                 <w:ilvl w:val="0"/>
                 <w:numId w:val="13"/>
               </w:numPr>
+              <w:jc w:val="center"/>
               <w:cnfStyle w:val="000000100000" w:firstRow="0" w:lastRow="0" w:firstColumn="0" w:lastColumn="0" w:oddVBand="0" w:evenVBand="0" w:oddHBand="1" w:evenHBand="0" w:firstRowFirstColumn="0" w:firstRowLastColumn="0" w:lastRowFirstColumn="0" w:lastRowLastColumn="0"/>
               <w:rPr>
                 <w:rFonts w:ascii="Arial" w:hAnsi="Arial" w:cs="Arial"/>
@@ -4145,15 +4357,16 @@
         </w:tc>
         <w:tc>
           <w:tcPr>
-            <w:tcW w:w="2766" w:type="dxa"/>
-          </w:tcPr>
-          <w:p>
-            <w:pPr>
-              <w:pStyle w:val="ListParagraph"/>
+            <w:tcW w:w="2914" w:type="dxa"/>
+          </w:tcPr>
+          <w:p>
+            <w:pPr>
+              <w:pStyle w:val="a3"/>
               <w:numPr>
                 <w:ilvl w:val="0"/>
                 <w:numId w:val="14"/>
               </w:numPr>
+              <w:jc w:val="center"/>
               <w:cnfStyle w:val="000000100000" w:firstRow="0" w:lastRow="0" w:firstColumn="0" w:lastColumn="0" w:oddVBand="0" w:evenVBand="0" w:oddHBand="1" w:evenHBand="0" w:firstRowFirstColumn="0" w:firstRowLastColumn="0" w:lastRowFirstColumn="0" w:lastRowLastColumn="0"/>
               <w:rPr>
                 <w:rFonts w:ascii="Arial" w:hAnsi="Arial" w:cs="Arial"/>
@@ -4168,11 +4381,12 @@
           </w:p>
           <w:p>
             <w:pPr>
-              <w:pStyle w:val="ListParagraph"/>
+              <w:pStyle w:val="a3"/>
               <w:numPr>
                 <w:ilvl w:val="0"/>
                 <w:numId w:val="14"/>
               </w:numPr>
+              <w:jc w:val="center"/>
               <w:cnfStyle w:val="000000100000" w:firstRow="0" w:lastRow="0" w:firstColumn="0" w:lastColumn="0" w:oddVBand="0" w:evenVBand="0" w:oddHBand="1" w:evenHBand="0" w:firstRowFirstColumn="0" w:firstRowLastColumn="0" w:lastRowFirstColumn="0" w:lastRowLastColumn="0"/>
               <w:rPr>
                 <w:rFonts w:ascii="Arial" w:hAnsi="Arial" w:cs="Arial"/>
@@ -4187,11 +4401,12 @@
           </w:p>
           <w:p>
             <w:pPr>
-              <w:pStyle w:val="ListParagraph"/>
+              <w:pStyle w:val="a3"/>
               <w:numPr>
                 <w:ilvl w:val="0"/>
                 <w:numId w:val="14"/>
               </w:numPr>
+              <w:jc w:val="center"/>
               <w:cnfStyle w:val="000000100000" w:firstRow="0" w:lastRow="0" w:firstColumn="0" w:lastColumn="0" w:oddVBand="0" w:evenVBand="0" w:oddHBand="1" w:evenHBand="0" w:firstRowFirstColumn="0" w:firstRowLastColumn="0" w:lastRowFirstColumn="0" w:lastRowLastColumn="0"/>
               <w:rPr>
                 <w:rFonts w:ascii="Arial" w:hAnsi="Arial" w:cs="Arial"/>
@@ -4210,10 +4425,11 @@
         <w:tc>
           <w:tcPr>
             <w:cnfStyle w:val="001000000000" w:firstRow="0" w:lastRow="0" w:firstColumn="1" w:lastColumn="0" w:oddVBand="0" w:evenVBand="0" w:oddHBand="0" w:evenHBand="0" w:firstRowFirstColumn="0" w:firstRowLastColumn="0" w:lastRowFirstColumn="0" w:lastRowLastColumn="0"/>
-            <w:tcW w:w="2765" w:type="dxa"/>
-          </w:tcPr>
-          <w:p>
-            <w:pPr>
+            <w:tcW w:w="2263" w:type="dxa"/>
+          </w:tcPr>
+          <w:p>
+            <w:pPr>
+              <w:jc w:val="center"/>
               <w:rPr>
                 <w:rFonts w:ascii="Arial" w:hAnsi="Arial" w:cs="Arial"/>
               </w:rPr>
@@ -4240,10 +4456,11 @@
         </w:tc>
         <w:tc>
           <w:tcPr>
-            <w:tcW w:w="2765" w:type="dxa"/>
-          </w:tcPr>
-          <w:p>
-            <w:pPr>
+            <w:tcW w:w="3119" w:type="dxa"/>
+          </w:tcPr>
+          <w:p>
+            <w:pPr>
+              <w:jc w:val="center"/>
               <w:cnfStyle w:val="000000000000" w:firstRow="0" w:lastRow="0" w:firstColumn="0" w:lastColumn="0" w:oddVBand="0" w:evenVBand="0" w:oddHBand="0" w:evenHBand="0" w:firstRowFirstColumn="0" w:firstRowLastColumn="0" w:lastRowFirstColumn="0" w:lastRowLastColumn="0"/>
               <w:rPr>
                 <w:rFonts w:ascii="Arial" w:hAnsi="Arial" w:cs="Arial"/>
@@ -4259,10 +4476,11 @@
         </w:tc>
         <w:tc>
           <w:tcPr>
-            <w:tcW w:w="2766" w:type="dxa"/>
-          </w:tcPr>
-          <w:p>
-            <w:pPr>
+            <w:tcW w:w="2914" w:type="dxa"/>
+          </w:tcPr>
+          <w:p>
+            <w:pPr>
+              <w:jc w:val="center"/>
               <w:cnfStyle w:val="000000000000" w:firstRow="0" w:lastRow="0" w:firstColumn="0" w:lastColumn="0" w:oddVBand="0" w:evenVBand="0" w:oddHBand="0" w:evenHBand="0" w:firstRowFirstColumn="0" w:firstRowLastColumn="0" w:lastRowFirstColumn="0" w:lastRowLastColumn="0"/>
               <w:rPr>
                 <w:rFonts w:ascii="Arial" w:hAnsi="Arial" w:cs="Arial"/>
@@ -4284,10 +4502,11 @@
         <w:tc>
           <w:tcPr>
             <w:cnfStyle w:val="001000000000" w:firstRow="0" w:lastRow="0" w:firstColumn="1" w:lastColumn="0" w:oddVBand="0" w:evenVBand="0" w:oddHBand="0" w:evenHBand="0" w:firstRowFirstColumn="0" w:firstRowLastColumn="0" w:lastRowFirstColumn="0" w:lastRowLastColumn="0"/>
-            <w:tcW w:w="2765" w:type="dxa"/>
-          </w:tcPr>
-          <w:p>
-            <w:pPr>
+            <w:tcW w:w="2263" w:type="dxa"/>
+          </w:tcPr>
+          <w:p>
+            <w:pPr>
+              <w:jc w:val="center"/>
               <w:rPr>
                 <w:rFonts w:ascii="Arial" w:hAnsi="Arial" w:cs="Arial"/>
               </w:rPr>
@@ -4302,10 +4521,11 @@
         </w:tc>
         <w:tc>
           <w:tcPr>
-            <w:tcW w:w="2765" w:type="dxa"/>
-          </w:tcPr>
-          <w:p>
-            <w:pPr>
+            <w:tcW w:w="3119" w:type="dxa"/>
+          </w:tcPr>
+          <w:p>
+            <w:pPr>
+              <w:jc w:val="center"/>
               <w:cnfStyle w:val="000000100000" w:firstRow="0" w:lastRow="0" w:firstColumn="0" w:lastColumn="0" w:oddVBand="0" w:evenVBand="0" w:oddHBand="1" w:evenHBand="0" w:firstRowFirstColumn="0" w:firstRowLastColumn="0" w:lastRowFirstColumn="0" w:lastRowLastColumn="0"/>
               <w:rPr>
                 <w:rFonts w:ascii="Arial" w:hAnsi="Arial" w:cs="Arial"/>
@@ -4327,10 +4547,11 @@
         </w:tc>
         <w:tc>
           <w:tcPr>
-            <w:tcW w:w="2766" w:type="dxa"/>
-          </w:tcPr>
-          <w:p>
-            <w:pPr>
+            <w:tcW w:w="2914" w:type="dxa"/>
+          </w:tcPr>
+          <w:p>
+            <w:pPr>
+              <w:jc w:val="center"/>
               <w:cnfStyle w:val="000000100000" w:firstRow="0" w:lastRow="0" w:firstColumn="0" w:lastColumn="0" w:oddVBand="0" w:evenVBand="0" w:oddHBand="1" w:evenHBand="0" w:firstRowFirstColumn="0" w:firstRowLastColumn="0" w:lastRowFirstColumn="0" w:lastRowLastColumn="0"/>
               <w:rPr>
                 <w:rFonts w:ascii="Arial" w:hAnsi="Arial" w:cs="Arial"/>
@@ -4346,14 +4567,14 @@
               <w:rPr>
                 <w:rFonts w:ascii="Arial" w:hAnsi="Arial" w:cs="Arial"/>
               </w:rPr>
-              <w:t xml:space="preserve"> Αν αποτύχει, εμφανίζεται </w:t>
+              <w:t xml:space="preserve"> Αν αποτύχει, εμφανίζεται ένα χαρακτηριστικό ερυθρό Χ </w:t>
             </w:r>
             <w:r>
               <w:rPr>
                 <w:rFonts w:ascii="Arial" w:hAnsi="Arial" w:cs="Arial"/>
               </w:rPr>
               <w:lastRenderedPageBreak/>
-              <w:t>ένα χαρακτηριστικό ερυθρό Χ και το μήνυμα σφάλματος</w:t>
+              <w:t>και το μήνυμα σφάλματος</w:t>
             </w:r>
             <w:r>
               <w:rPr>
@@ -4374,10 +4595,11 @@
         <w:tc>
           <w:tcPr>
             <w:cnfStyle w:val="001000000000" w:firstRow="0" w:lastRow="0" w:firstColumn="1" w:lastColumn="0" w:oddVBand="0" w:evenVBand="0" w:oddHBand="0" w:evenHBand="0" w:firstRowFirstColumn="0" w:firstRowLastColumn="0" w:lastRowFirstColumn="0" w:lastRowLastColumn="0"/>
-            <w:tcW w:w="2765" w:type="dxa"/>
-          </w:tcPr>
-          <w:p>
-            <w:pPr>
+            <w:tcW w:w="2263" w:type="dxa"/>
+          </w:tcPr>
+          <w:p>
+            <w:pPr>
+              <w:jc w:val="center"/>
               <w:rPr>
                 <w:rFonts w:ascii="Arial" w:hAnsi="Arial" w:cs="Arial"/>
               </w:rPr>
@@ -4393,10 +4615,11 @@
         </w:tc>
         <w:tc>
           <w:tcPr>
-            <w:tcW w:w="2765" w:type="dxa"/>
-          </w:tcPr>
-          <w:p>
-            <w:pPr>
+            <w:tcW w:w="3119" w:type="dxa"/>
+          </w:tcPr>
+          <w:p>
+            <w:pPr>
+              <w:jc w:val="center"/>
               <w:cnfStyle w:val="000000000000" w:firstRow="0" w:lastRow="0" w:firstColumn="0" w:lastColumn="0" w:oddVBand="0" w:evenVBand="0" w:oddHBand="0" w:evenHBand="0" w:firstRowFirstColumn="0" w:firstRowLastColumn="0" w:lastRowFirstColumn="0" w:lastRowLastColumn="0"/>
               <w:rPr>
                 <w:rFonts w:ascii="Arial" w:hAnsi="Arial" w:cs="Arial"/>
@@ -4412,10 +4635,11 @@
         </w:tc>
         <w:tc>
           <w:tcPr>
-            <w:tcW w:w="2766" w:type="dxa"/>
-          </w:tcPr>
-          <w:p>
-            <w:pPr>
+            <w:tcW w:w="2914" w:type="dxa"/>
+          </w:tcPr>
+          <w:p>
+            <w:pPr>
+              <w:jc w:val="center"/>
               <w:cnfStyle w:val="000000000000" w:firstRow="0" w:lastRow="0" w:firstColumn="0" w:lastColumn="0" w:oddVBand="0" w:evenVBand="0" w:oddHBand="0" w:evenHBand="0" w:firstRowFirstColumn="0" w:firstRowLastColumn="0" w:lastRowFirstColumn="0" w:lastRowLastColumn="0"/>
               <w:rPr>
                 <w:rFonts w:ascii="Arial" w:hAnsi="Arial" w:cs="Arial"/>
@@ -4425,7 +4649,21 @@
               <w:rPr>
                 <w:rFonts w:ascii="Arial" w:hAnsi="Arial" w:cs="Arial"/>
               </w:rPr>
-              <w:t>Ο χρήστης βλέπει διαδραστικά (ή και από την ίδια την παπουτσοθήκη) το αποτέλεσμα της ενέργειάς του.</w:t>
+              <w:t xml:space="preserve">Ο χρήστης βλέπει </w:t>
+            </w:r>
+            <w:proofErr w:type="spellStart"/>
+            <w:r>
+              <w:rPr>
+                <w:rFonts w:ascii="Arial" w:hAnsi="Arial" w:cs="Arial"/>
+              </w:rPr>
+              <w:t>διαδραστικά</w:t>
+            </w:r>
+            <w:proofErr w:type="spellEnd"/>
+            <w:r>
+              <w:rPr>
+                <w:rFonts w:ascii="Arial" w:hAnsi="Arial" w:cs="Arial"/>
+              </w:rPr>
+              <w:t xml:space="preserve"> (ή και από την ίδια την παπουτσοθήκη) το αποτέλεσμα της ενέργειάς του.</w:t>
             </w:r>
           </w:p>
         </w:tc>
@@ -4437,10 +4675,11 @@
         <w:tc>
           <w:tcPr>
             <w:cnfStyle w:val="001000000000" w:firstRow="0" w:lastRow="0" w:firstColumn="1" w:lastColumn="0" w:oddVBand="0" w:evenVBand="0" w:oddHBand="0" w:evenHBand="0" w:firstRowFirstColumn="0" w:firstRowLastColumn="0" w:lastRowFirstColumn="0" w:lastRowLastColumn="0"/>
-            <w:tcW w:w="2765" w:type="dxa"/>
-          </w:tcPr>
-          <w:p>
-            <w:pPr>
+            <w:tcW w:w="2263" w:type="dxa"/>
+          </w:tcPr>
+          <w:p>
+            <w:pPr>
+              <w:jc w:val="center"/>
               <w:rPr>
                 <w:rFonts w:ascii="Arial" w:hAnsi="Arial" w:cs="Arial"/>
               </w:rPr>
@@ -4455,10 +4694,11 @@
         </w:tc>
         <w:tc>
           <w:tcPr>
-            <w:tcW w:w="2765" w:type="dxa"/>
-          </w:tcPr>
-          <w:p>
-            <w:pPr>
+            <w:tcW w:w="3119" w:type="dxa"/>
+          </w:tcPr>
+          <w:p>
+            <w:pPr>
+              <w:jc w:val="center"/>
               <w:cnfStyle w:val="000000100000" w:firstRow="0" w:lastRow="0" w:firstColumn="0" w:lastColumn="0" w:oddVBand="0" w:evenVBand="0" w:oddHBand="1" w:evenHBand="0" w:firstRowFirstColumn="0" w:firstRowLastColumn="0" w:lastRowFirstColumn="0" w:lastRowLastColumn="0"/>
               <w:rPr>
                 <w:rFonts w:ascii="Arial" w:hAnsi="Arial" w:cs="Arial"/>
@@ -4474,10 +4714,11 @@
         </w:tc>
         <w:tc>
           <w:tcPr>
-            <w:tcW w:w="2766" w:type="dxa"/>
-          </w:tcPr>
-          <w:p>
-            <w:pPr>
+            <w:tcW w:w="2914" w:type="dxa"/>
+          </w:tcPr>
+          <w:p>
+            <w:pPr>
+              <w:jc w:val="center"/>
               <w:cnfStyle w:val="000000100000" w:firstRow="0" w:lastRow="0" w:firstColumn="0" w:lastColumn="0" w:oddVBand="0" w:evenVBand="0" w:oddHBand="1" w:evenHBand="0" w:firstRowFirstColumn="0" w:firstRowLastColumn="0" w:lastRowFirstColumn="0" w:lastRowLastColumn="0"/>
               <w:rPr>
                 <w:rFonts w:ascii="Arial" w:hAnsi="Arial" w:cs="Arial"/>
@@ -4502,6 +4743,7 @@
     </w:p>
     <w:p>
       <w:pPr>
+        <w:jc w:val="both"/>
         <w:rPr>
           <w:rFonts w:ascii="Arial" w:hAnsi="Arial" w:cs="Arial"/>
         </w:rPr>
@@ -4549,7 +4791,23 @@
           <w:b/>
           <w:bCs/>
         </w:rPr>
-        <w:t>Άρα ο χρήστης είναι πιθανό να προτιμήσει το πιο διαδραστικό περιβάλλον, λόγω αμεσότητας και χρόνου.</w:t>
+        <w:t>Άρα</w:t>
+      </w:r>
+      <w:r>
+        <w:rPr>
+          <w:rFonts w:ascii="Arial" w:hAnsi="Arial" w:cs="Arial"/>
+          <w:b/>
+          <w:bCs/>
+        </w:rPr>
+        <w:t>,</w:t>
+      </w:r>
+      <w:r>
+        <w:rPr>
+          <w:rFonts w:ascii="Arial" w:hAnsi="Arial" w:cs="Arial"/>
+          <w:b/>
+          <w:bCs/>
+        </w:rPr>
+        <w:t xml:space="preserve"> ο χρήστης είναι πιθανό να προτιμήσει το πιο διαδραστικό περιβάλλον, λόγω αμεσότητας και χρόνου.</w:t>
       </w:r>
     </w:p>
     <w:p>
@@ -4565,7 +4823,7 @@
     </w:p>
     <w:p>
       <w:pPr>
-        <w:pStyle w:val="Heading2"/>
+        <w:pStyle w:val="2"/>
         <w:rPr>
           <w:rFonts w:ascii="Arial" w:hAnsi="Arial" w:cs="Arial"/>
           <w:b/>
@@ -4584,7 +4842,7 @@
           <w:sz w:val="28"/>
           <w:szCs w:val="28"/>
         </w:rPr>
-        <w:t>Καφετιέρα:</w:t>
+        <w:t>Καφετιέρα</w:t>
       </w:r>
     </w:p>
     <w:p>
@@ -4602,6 +4860,7 @@
     </w:p>
     <w:p>
       <w:pPr>
+        <w:jc w:val="both"/>
         <w:rPr>
           <w:rFonts w:ascii="Arial" w:hAnsi="Arial" w:cs="Arial"/>
           <w:lang w:val="en-US"/>
@@ -4627,10 +4886,19 @@
         </w:rPr>
         <w:t>Norman:</w:t>
       </w:r>
+    </w:p>
+    <w:p>
+      <w:pPr>
+        <w:jc w:val="both"/>
+        <w:rPr>
+          <w:rFonts w:ascii="Arial" w:hAnsi="Arial" w:cs="Arial"/>
+          <w:lang w:val="en-US"/>
+        </w:rPr>
+      </w:pPr>
     </w:p>
     <w:tbl>
       <w:tblPr>
-        <w:tblStyle w:val="GridTable4-Accent1"/>
+        <w:tblStyle w:val="4-3"/>
         <w:tblW w:w="0" w:type="auto"/>
         <w:tblLook w:val="04A0" w:firstRow="1" w:lastRow="0" w:firstColumn="1" w:lastColumn="0" w:noHBand="0" w:noVBand="1"/>
       </w:tblPr>
@@ -4650,6 +4918,7 @@
           </w:tcPr>
           <w:p>
             <w:pPr>
+              <w:jc w:val="center"/>
               <w:rPr>
                 <w:rFonts w:ascii="Arial" w:hAnsi="Arial" w:cs="Arial"/>
               </w:rPr>
@@ -4675,6 +4944,7 @@
           </w:tcPr>
           <w:p>
             <w:pPr>
+              <w:jc w:val="center"/>
               <w:cnfStyle w:val="100000000000" w:firstRow="1" w:lastRow="0" w:firstColumn="0" w:lastColumn="0" w:oddVBand="0" w:evenVBand="0" w:oddHBand="0" w:evenHBand="0" w:firstRowFirstColumn="0" w:firstRowLastColumn="0" w:lastRowFirstColumn="0" w:lastRowLastColumn="0"/>
               <w:rPr>
                 <w:rFonts w:ascii="Arial" w:hAnsi="Arial" w:cs="Arial"/>
@@ -4694,6 +4964,7 @@
           </w:tcPr>
           <w:p>
             <w:pPr>
+              <w:jc w:val="center"/>
               <w:cnfStyle w:val="100000000000" w:firstRow="1" w:lastRow="0" w:firstColumn="0" w:lastColumn="0" w:oddVBand="0" w:evenVBand="0" w:oddHBand="0" w:evenHBand="0" w:firstRowFirstColumn="0" w:firstRowLastColumn="0" w:lastRowFirstColumn="0" w:lastRowLastColumn="0"/>
               <w:rPr>
                 <w:rFonts w:ascii="Arial" w:hAnsi="Arial" w:cs="Arial"/>
@@ -4719,6 +4990,7 @@
           </w:tcPr>
           <w:p>
             <w:pPr>
+              <w:jc w:val="center"/>
               <w:rPr>
                 <w:rFonts w:ascii="Arial" w:hAnsi="Arial" w:cs="Arial"/>
               </w:rPr>
@@ -4737,6 +5009,7 @@
           </w:tcPr>
           <w:p>
             <w:pPr>
+              <w:jc w:val="center"/>
               <w:cnfStyle w:val="000000100000" w:firstRow="0" w:lastRow="0" w:firstColumn="0" w:lastColumn="0" w:oddVBand="0" w:evenVBand="0" w:oddHBand="1" w:evenHBand="0" w:firstRowFirstColumn="0" w:firstRowLastColumn="0" w:lastRowFirstColumn="0" w:lastRowLastColumn="0"/>
               <w:rPr>
                 <w:rFonts w:ascii="Arial" w:hAnsi="Arial" w:cs="Arial"/>
@@ -4762,6 +5035,7 @@
           </w:tcPr>
           <w:p>
             <w:pPr>
+              <w:jc w:val="center"/>
               <w:cnfStyle w:val="000000100000" w:firstRow="0" w:lastRow="0" w:firstColumn="0" w:lastColumn="0" w:oddVBand="0" w:evenVBand="0" w:oddHBand="1" w:evenHBand="0" w:firstRowFirstColumn="0" w:firstRowLastColumn="0" w:lastRowFirstColumn="0" w:lastRowLastColumn="0"/>
               <w:rPr>
                 <w:rFonts w:ascii="Arial" w:hAnsi="Arial" w:cs="Arial"/>
@@ -4790,6 +5064,7 @@
           </w:tcPr>
           <w:p>
             <w:pPr>
+              <w:jc w:val="center"/>
               <w:rPr>
                 <w:rFonts w:ascii="Arial" w:hAnsi="Arial" w:cs="Arial"/>
               </w:rPr>
@@ -4808,6 +5083,7 @@
           </w:tcPr>
           <w:p>
             <w:pPr>
+              <w:jc w:val="center"/>
               <w:cnfStyle w:val="000000000000" w:firstRow="0" w:lastRow="0" w:firstColumn="0" w:lastColumn="0" w:oddVBand="0" w:evenVBand="0" w:oddHBand="0" w:evenHBand="0" w:firstRowFirstColumn="0" w:firstRowLastColumn="0" w:lastRowFirstColumn="0" w:lastRowLastColumn="0"/>
               <w:rPr>
                 <w:rFonts w:ascii="Arial" w:hAnsi="Arial" w:cs="Arial"/>
@@ -4827,6 +5103,7 @@
           </w:tcPr>
           <w:p>
             <w:pPr>
+              <w:jc w:val="center"/>
               <w:cnfStyle w:val="000000000000" w:firstRow="0" w:lastRow="0" w:firstColumn="0" w:lastColumn="0" w:oddVBand="0" w:evenVBand="0" w:oddHBand="0" w:evenHBand="0" w:firstRowFirstColumn="0" w:firstRowLastColumn="0" w:lastRowFirstColumn="0" w:lastRowLastColumn="0"/>
               <w:rPr>
                 <w:rFonts w:ascii="Arial" w:hAnsi="Arial" w:cs="Arial"/>
@@ -4852,6 +5129,7 @@
           </w:tcPr>
           <w:p>
             <w:pPr>
+              <w:jc w:val="center"/>
               <w:rPr>
                 <w:rFonts w:ascii="Arial" w:hAnsi="Arial" w:cs="Arial"/>
               </w:rPr>
@@ -4870,11 +5148,12 @@
           </w:tcPr>
           <w:p>
             <w:pPr>
-              <w:pStyle w:val="ListParagraph"/>
+              <w:pStyle w:val="a3"/>
               <w:numPr>
                 <w:ilvl w:val="0"/>
                 <w:numId w:val="15"/>
               </w:numPr>
+              <w:jc w:val="center"/>
               <w:cnfStyle w:val="000000100000" w:firstRow="0" w:lastRow="0" w:firstColumn="0" w:lastColumn="0" w:oddVBand="0" w:evenVBand="0" w:oddHBand="1" w:evenHBand="0" w:firstRowFirstColumn="0" w:firstRowLastColumn="0" w:lastRowFirstColumn="0" w:lastRowLastColumn="0"/>
               <w:rPr>
                 <w:rFonts w:ascii="Arial" w:hAnsi="Arial" w:cs="Arial"/>
@@ -4889,11 +5168,12 @@
           </w:p>
           <w:p>
             <w:pPr>
-              <w:pStyle w:val="ListParagraph"/>
+              <w:pStyle w:val="a3"/>
               <w:numPr>
                 <w:ilvl w:val="0"/>
                 <w:numId w:val="15"/>
               </w:numPr>
+              <w:jc w:val="center"/>
               <w:cnfStyle w:val="000000100000" w:firstRow="0" w:lastRow="0" w:firstColumn="0" w:lastColumn="0" w:oddVBand="0" w:evenVBand="0" w:oddHBand="1" w:evenHBand="0" w:firstRowFirstColumn="0" w:firstRowLastColumn="0" w:lastRowFirstColumn="0" w:lastRowLastColumn="0"/>
               <w:rPr>
                 <w:rFonts w:ascii="Arial" w:hAnsi="Arial" w:cs="Arial"/>
@@ -4908,11 +5188,12 @@
           </w:p>
           <w:p>
             <w:pPr>
-              <w:pStyle w:val="ListParagraph"/>
+              <w:pStyle w:val="a3"/>
               <w:numPr>
                 <w:ilvl w:val="0"/>
                 <w:numId w:val="15"/>
               </w:numPr>
+              <w:jc w:val="center"/>
               <w:cnfStyle w:val="000000100000" w:firstRow="0" w:lastRow="0" w:firstColumn="0" w:lastColumn="0" w:oddVBand="0" w:evenVBand="0" w:oddHBand="1" w:evenHBand="0" w:firstRowFirstColumn="0" w:firstRowLastColumn="0" w:lastRowFirstColumn="0" w:lastRowLastColumn="0"/>
               <w:rPr>
                 <w:rFonts w:ascii="Arial" w:hAnsi="Arial" w:cs="Arial"/>
@@ -4932,11 +5213,12 @@
           </w:tcPr>
           <w:p>
             <w:pPr>
-              <w:pStyle w:val="ListParagraph"/>
+              <w:pStyle w:val="a3"/>
               <w:numPr>
                 <w:ilvl w:val="0"/>
                 <w:numId w:val="16"/>
               </w:numPr>
+              <w:jc w:val="center"/>
               <w:cnfStyle w:val="000000100000" w:firstRow="0" w:lastRow="0" w:firstColumn="0" w:lastColumn="0" w:oddVBand="0" w:evenVBand="0" w:oddHBand="1" w:evenHBand="0" w:firstRowFirstColumn="0" w:firstRowLastColumn="0" w:lastRowFirstColumn="0" w:lastRowLastColumn="0"/>
               <w:rPr>
                 <w:rFonts w:ascii="Arial" w:hAnsi="Arial" w:cs="Arial"/>
@@ -4951,11 +5233,12 @@
           </w:p>
           <w:p>
             <w:pPr>
-              <w:pStyle w:val="ListParagraph"/>
+              <w:pStyle w:val="a3"/>
               <w:numPr>
                 <w:ilvl w:val="0"/>
                 <w:numId w:val="16"/>
               </w:numPr>
+              <w:jc w:val="center"/>
               <w:cnfStyle w:val="000000100000" w:firstRow="0" w:lastRow="0" w:firstColumn="0" w:lastColumn="0" w:oddVBand="0" w:evenVBand="0" w:oddHBand="1" w:evenHBand="0" w:firstRowFirstColumn="0" w:firstRowLastColumn="0" w:lastRowFirstColumn="0" w:lastRowLastColumn="0"/>
               <w:rPr>
                 <w:rFonts w:ascii="Arial" w:hAnsi="Arial" w:cs="Arial"/>
@@ -4978,15 +5261,15 @@
           </w:tcPr>
           <w:p>
             <w:pPr>
-              <w:rPr>
-                <w:rFonts w:ascii="Arial" w:hAnsi="Arial" w:cs="Arial"/>
-              </w:rPr>
-            </w:pPr>
-            <w:r>
-              <w:rPr>
-                <w:rFonts w:ascii="Arial" w:hAnsi="Arial" w:cs="Arial"/>
-              </w:rPr>
-              <w:lastRenderedPageBreak/>
+              <w:jc w:val="center"/>
+              <w:rPr>
+                <w:rFonts w:ascii="Arial" w:hAnsi="Arial" w:cs="Arial"/>
+              </w:rPr>
+            </w:pPr>
+            <w:r>
+              <w:rPr>
+                <w:rFonts w:ascii="Arial" w:hAnsi="Arial" w:cs="Arial"/>
+              </w:rPr>
               <w:t>Εκτέλεση ενεργειών</w:t>
             </w:r>
           </w:p>
@@ -4997,6 +5280,7 @@
           </w:tcPr>
           <w:p>
             <w:pPr>
+              <w:jc w:val="center"/>
               <w:cnfStyle w:val="000000000000" w:firstRow="0" w:lastRow="0" w:firstColumn="0" w:lastColumn="0" w:oddVBand="0" w:evenVBand="0" w:oddHBand="0" w:evenHBand="0" w:firstRowFirstColumn="0" w:firstRowLastColumn="0" w:lastRowFirstColumn="0" w:lastRowLastColumn="0"/>
               <w:rPr>
                 <w:rFonts w:ascii="Arial" w:hAnsi="Arial" w:cs="Arial"/>
@@ -5016,6 +5300,7 @@
           </w:tcPr>
           <w:p>
             <w:pPr>
+              <w:jc w:val="center"/>
               <w:cnfStyle w:val="000000000000" w:firstRow="0" w:lastRow="0" w:firstColumn="0" w:lastColumn="0" w:oddVBand="0" w:evenVBand="0" w:oddHBand="0" w:evenHBand="0" w:firstRowFirstColumn="0" w:firstRowLastColumn="0" w:lastRowFirstColumn="0" w:lastRowLastColumn="0"/>
               <w:rPr>
                 <w:rFonts w:ascii="Arial" w:hAnsi="Arial" w:cs="Arial"/>
@@ -5041,14 +5326,16 @@
           </w:tcPr>
           <w:p>
             <w:pPr>
-              <w:rPr>
-                <w:rFonts w:ascii="Arial" w:hAnsi="Arial" w:cs="Arial"/>
-              </w:rPr>
-            </w:pPr>
-            <w:r>
-              <w:rPr>
-                <w:rFonts w:ascii="Arial" w:hAnsi="Arial" w:cs="Arial"/>
-              </w:rPr>
+              <w:jc w:val="center"/>
+              <w:rPr>
+                <w:rFonts w:ascii="Arial" w:hAnsi="Arial" w:cs="Arial"/>
+              </w:rPr>
+            </w:pPr>
+            <w:r>
+              <w:rPr>
+                <w:rFonts w:ascii="Arial" w:hAnsi="Arial" w:cs="Arial"/>
+              </w:rPr>
+              <w:lastRenderedPageBreak/>
               <w:t>Αντίληψη της νέας κατάστασης του συστήματος</w:t>
             </w:r>
           </w:p>
@@ -5059,6 +5346,7 @@
           </w:tcPr>
           <w:p>
             <w:pPr>
+              <w:jc w:val="center"/>
               <w:cnfStyle w:val="000000100000" w:firstRow="0" w:lastRow="0" w:firstColumn="0" w:lastColumn="0" w:oddVBand="0" w:evenVBand="0" w:oddHBand="1" w:evenHBand="0" w:firstRowFirstColumn="0" w:firstRowLastColumn="0" w:lastRowFirstColumn="0" w:lastRowLastColumn="0"/>
               <w:rPr>
                 <w:rFonts w:ascii="Arial" w:hAnsi="Arial" w:cs="Arial"/>
@@ -5078,6 +5366,7 @@
           </w:tcPr>
           <w:p>
             <w:pPr>
+              <w:jc w:val="center"/>
               <w:cnfStyle w:val="000000100000" w:firstRow="0" w:lastRow="0" w:firstColumn="0" w:lastColumn="0" w:oddVBand="0" w:evenVBand="0" w:oddHBand="1" w:evenHBand="0" w:firstRowFirstColumn="0" w:firstRowLastColumn="0" w:lastRowFirstColumn="0" w:lastRowLastColumn="0"/>
               <w:rPr>
                 <w:rFonts w:ascii="Arial" w:hAnsi="Arial" w:cs="Arial"/>
@@ -5112,6 +5401,7 @@
           </w:tcPr>
           <w:p>
             <w:pPr>
+              <w:jc w:val="center"/>
               <w:rPr>
                 <w:rFonts w:ascii="Arial" w:hAnsi="Arial" w:cs="Arial"/>
               </w:rPr>
@@ -5130,6 +5420,7 @@
           </w:tcPr>
           <w:p>
             <w:pPr>
+              <w:jc w:val="center"/>
               <w:cnfStyle w:val="000000000000" w:firstRow="0" w:lastRow="0" w:firstColumn="0" w:lastColumn="0" w:oddVBand="0" w:evenVBand="0" w:oddHBand="0" w:evenHBand="0" w:firstRowFirstColumn="0" w:firstRowLastColumn="0" w:lastRowFirstColumn="0" w:lastRowLastColumn="0"/>
               <w:rPr>
                 <w:rFonts w:ascii="Arial" w:hAnsi="Arial" w:cs="Arial"/>
@@ -5149,6 +5440,7 @@
           </w:tcPr>
           <w:p>
             <w:pPr>
+              <w:jc w:val="center"/>
               <w:cnfStyle w:val="000000000000" w:firstRow="0" w:lastRow="0" w:firstColumn="0" w:lastColumn="0" w:oddVBand="0" w:evenVBand="0" w:oddHBand="0" w:evenHBand="0" w:firstRowFirstColumn="0" w:firstRowLastColumn="0" w:lastRowFirstColumn="0" w:lastRowLastColumn="0"/>
               <w:rPr>
                 <w:rFonts w:ascii="Arial" w:hAnsi="Arial" w:cs="Arial"/>
@@ -5174,6 +5466,7 @@
           </w:tcPr>
           <w:p>
             <w:pPr>
+              <w:jc w:val="center"/>
               <w:rPr>
                 <w:rFonts w:ascii="Arial" w:hAnsi="Arial" w:cs="Arial"/>
               </w:rPr>
@@ -5192,6 +5485,7 @@
           </w:tcPr>
           <w:p>
             <w:pPr>
+              <w:jc w:val="center"/>
               <w:cnfStyle w:val="000000100000" w:firstRow="0" w:lastRow="0" w:firstColumn="0" w:lastColumn="0" w:oddVBand="0" w:evenVBand="0" w:oddHBand="1" w:evenHBand="0" w:firstRowFirstColumn="0" w:firstRowLastColumn="0" w:lastRowFirstColumn="0" w:lastRowLastColumn="0"/>
               <w:rPr>
                 <w:rFonts w:ascii="Arial" w:hAnsi="Arial" w:cs="Arial"/>
@@ -5211,6 +5505,7 @@
           </w:tcPr>
           <w:p>
             <w:pPr>
+              <w:jc w:val="center"/>
               <w:cnfStyle w:val="000000100000" w:firstRow="0" w:lastRow="0" w:firstColumn="0" w:lastColumn="0" w:oddVBand="0" w:evenVBand="0" w:oddHBand="1" w:evenHBand="0" w:firstRowFirstColumn="0" w:firstRowLastColumn="0" w:lastRowFirstColumn="0" w:lastRowLastColumn="0"/>
               <w:rPr>
                 <w:rFonts w:ascii="Arial" w:hAnsi="Arial" w:cs="Arial"/>
@@ -5243,6 +5538,7 @@
     <w:p>
       <w:pPr>
         <w:ind w:firstLine="720"/>
+        <w:jc w:val="both"/>
         <w:rPr>
           <w:rFonts w:ascii="Arial" w:hAnsi="Arial" w:cs="Arial"/>
         </w:rPr>
@@ -5265,7 +5561,23 @@
           <w:b/>
           <w:bCs/>
         </w:rPr>
-        <w:t xml:space="preserve">βοηθάει πιο πολύ τον χρήστη στο να αλληλεπιδρά με τα αντικείμενά του, </w:t>
+        <w:t xml:space="preserve">βοηθάει πιο πολύ τον χρήστη στο να </w:t>
+      </w:r>
+      <w:r>
+        <w:rPr>
+          <w:rFonts w:ascii="Arial" w:hAnsi="Arial" w:cs="Arial"/>
+          <w:b/>
+          <w:bCs/>
+        </w:rPr>
+        <w:t>αλληλοεπιδρά</w:t>
+      </w:r>
+      <w:r>
+        <w:rPr>
+          <w:rFonts w:ascii="Arial" w:hAnsi="Arial" w:cs="Arial"/>
+          <w:b/>
+          <w:bCs/>
+        </w:rPr>
+        <w:t xml:space="preserve"> με τα αντικείμενά του, </w:t>
       </w:r>
       <w:r>
         <w:rPr>
@@ -5283,7 +5595,19 @@
         <w:rPr>
           <w:rFonts w:ascii="Arial" w:hAnsi="Arial" w:cs="Arial"/>
         </w:rPr>
-        <w:t xml:space="preserve"> Πολλές φορές, άλλωστε, η διαδραστικότητα σώζει και χρόνο από τον χρήστη, καθώς είναι πιο οικείος με πράγματα</w:t>
+        <w:t xml:space="preserve"> Πολλές φορές, άλλωστε</w:t>
+      </w:r>
+      <w:r>
+        <w:rPr>
+          <w:rFonts w:ascii="Arial" w:hAnsi="Arial" w:cs="Arial"/>
+        </w:rPr>
+        <w:t xml:space="preserve"> </w:t>
+      </w:r>
+      <w:r>
+        <w:rPr>
+          <w:rFonts w:ascii="Arial" w:hAnsi="Arial" w:cs="Arial"/>
+        </w:rPr>
+        <w:t>η διαδραστικότητα σώζει και χρόνο από τον χρήστη, καθώς είναι πιο οικείος με πράγματα</w:t>
       </w:r>
       <w:r>
         <w:rPr>
@@ -7275,15 +7599,15 @@
     <w:lsdException w:name="Unresolved Mention" w:semiHidden="1" w:unhideWhenUsed="1"/>
     <w:lsdException w:name="Smart Link" w:semiHidden="1" w:unhideWhenUsed="1"/>
   </w:latentStyles>
-  <w:style w:type="paragraph" w:default="1" w:styleId="Normal">
+  <w:style w:type="paragraph" w:default="1" w:styleId="a">
     <w:name w:val="Normal"/>
     <w:qFormat/>
   </w:style>
-  <w:style w:type="paragraph" w:styleId="Heading1">
+  <w:style w:type="paragraph" w:styleId="1">
     <w:name w:val="heading 1"/>
-    <w:basedOn w:val="Normal"/>
-    <w:next w:val="Normal"/>
-    <w:link w:val="Heading1Char"/>
+    <w:basedOn w:val="a"/>
+    <w:next w:val="a"/>
+    <w:link w:val="1Char"/>
     <w:uiPriority w:val="9"/>
     <w:qFormat/>
     <w:rsid w:val="009F2535"/>
@@ -7300,11 +7624,11 @@
       <w:szCs w:val="32"/>
     </w:rPr>
   </w:style>
-  <w:style w:type="paragraph" w:styleId="Heading2">
+  <w:style w:type="paragraph" w:styleId="2">
     <w:name w:val="heading 2"/>
-    <w:basedOn w:val="Normal"/>
-    <w:next w:val="Normal"/>
-    <w:link w:val="Heading2Char"/>
+    <w:basedOn w:val="a"/>
+    <w:next w:val="a"/>
+    <w:link w:val="2Char"/>
     <w:uiPriority w:val="9"/>
     <w:semiHidden/>
     <w:unhideWhenUsed/>
@@ -7323,13 +7647,13 @@
       <w:szCs w:val="26"/>
     </w:rPr>
   </w:style>
-  <w:style w:type="character" w:default="1" w:styleId="DefaultParagraphFont">
+  <w:style w:type="character" w:default="1" w:styleId="a0">
     <w:name w:val="Default Paragraph Font"/>
     <w:uiPriority w:val="1"/>
     <w:semiHidden/>
     <w:unhideWhenUsed/>
   </w:style>
-  <w:style w:type="table" w:default="1" w:styleId="TableNormal">
+  <w:style w:type="table" w:default="1" w:styleId="a1">
     <w:name w:val="Normal Table"/>
     <w:uiPriority w:val="99"/>
     <w:semiHidden/>
@@ -7344,15 +7668,15 @@
       </w:tblCellMar>
     </w:tblPr>
   </w:style>
-  <w:style w:type="numbering" w:default="1" w:styleId="NoList">
+  <w:style w:type="numbering" w:default="1" w:styleId="a2">
     <w:name w:val="No List"/>
     <w:uiPriority w:val="99"/>
     <w:semiHidden/>
     <w:unhideWhenUsed/>
   </w:style>
-  <w:style w:type="paragraph" w:styleId="ListParagraph">
+  <w:style w:type="paragraph" w:styleId="a3">
     <w:name w:val="List Paragraph"/>
-    <w:basedOn w:val="Normal"/>
+    <w:basedOn w:val="a"/>
     <w:uiPriority w:val="34"/>
     <w:qFormat/>
     <w:rsid w:val="006F6641"/>
@@ -7361,10 +7685,10 @@
       <w:contextualSpacing/>
     </w:pPr>
   </w:style>
-  <w:style w:type="paragraph" w:styleId="Caption">
+  <w:style w:type="paragraph" w:styleId="a4">
     <w:name w:val="caption"/>
-    <w:basedOn w:val="Normal"/>
-    <w:next w:val="Normal"/>
+    <w:basedOn w:val="a"/>
+    <w:next w:val="a"/>
     <w:uiPriority w:val="35"/>
     <w:unhideWhenUsed/>
     <w:qFormat/>
@@ -7380,9 +7704,9 @@
       <w:szCs w:val="18"/>
     </w:rPr>
   </w:style>
-  <w:style w:type="table" w:styleId="TableGrid">
+  <w:style w:type="table" w:styleId="a5">
     <w:name w:val="Table Grid"/>
-    <w:basedOn w:val="TableNormal"/>
+    <w:basedOn w:val="a1"/>
     <w:uiPriority w:val="39"/>
     <w:rsid w:val="00B122FD"/>
     <w:pPr>
@@ -7399,9 +7723,9 @@
       </w:tblBorders>
     </w:tblPr>
   </w:style>
-  <w:style w:type="table" w:styleId="GridTable5Dark-Accent6">
+  <w:style w:type="table" w:styleId="5-6">
     <w:name w:val="Grid Table 5 Dark Accent 6"/>
-    <w:basedOn w:val="TableNormal"/>
+    <w:basedOn w:val="a1"/>
     <w:uiPriority w:val="50"/>
     <w:rsid w:val="00B122FD"/>
     <w:pPr>
@@ -7505,9 +7829,9 @@
       </w:tcPr>
     </w:tblStylePr>
   </w:style>
-  <w:style w:type="table" w:styleId="ListTable3-Accent2">
+  <w:style w:type="table" w:styleId="3-2">
     <w:name w:val="List Table 3 Accent 2"/>
-    <w:basedOn w:val="TableNormal"/>
+    <w:basedOn w:val="a1"/>
     <w:uiPriority w:val="48"/>
     <w:rsid w:val="00547F2D"/>
     <w:pPr>
@@ -7629,9 +7953,9 @@
       </w:tcPr>
     </w:tblStylePr>
   </w:style>
-  <w:style w:type="table" w:styleId="GridTable6Colorful-Accent2">
+  <w:style w:type="table" w:styleId="6-2">
     <w:name w:val="Grid Table 6 Colorful Accent 2"/>
-    <w:basedOn w:val="TableNormal"/>
+    <w:basedOn w:val="a1"/>
     <w:uiPriority w:val="51"/>
     <w:rsid w:val="00547F2D"/>
     <w:pPr>
@@ -7701,9 +8025,9 @@
       </w:tcPr>
     </w:tblStylePr>
   </w:style>
-  <w:style w:type="table" w:styleId="PlainTable2">
+  <w:style w:type="table" w:styleId="20">
     <w:name w:val="Plain Table 2"/>
-    <w:basedOn w:val="TableNormal"/>
+    <w:basedOn w:val="a1"/>
     <w:uiPriority w:val="42"/>
     <w:rsid w:val="00843D32"/>
     <w:pPr>
@@ -7781,9 +8105,9 @@
       </w:tcPr>
     </w:tblStylePr>
   </w:style>
-  <w:style w:type="table" w:styleId="TableGridLight">
+  <w:style w:type="table" w:styleId="a6">
     <w:name w:val="Grid Table Light"/>
-    <w:basedOn w:val="TableNormal"/>
+    <w:basedOn w:val="a1"/>
     <w:uiPriority w:val="40"/>
     <w:rsid w:val="00843D32"/>
     <w:pPr>
@@ -7800,9 +8124,9 @@
       </w:tblBorders>
     </w:tblPr>
   </w:style>
-  <w:style w:type="table" w:styleId="PlainTable1">
+  <w:style w:type="table" w:styleId="10">
     <w:name w:val="Plain Table 1"/>
-    <w:basedOn w:val="TableNormal"/>
+    <w:basedOn w:val="a1"/>
     <w:uiPriority w:val="41"/>
     <w:rsid w:val="00843D32"/>
     <w:pPr>
@@ -7863,10 +8187,10 @@
       </w:tcPr>
     </w:tblStylePr>
   </w:style>
-  <w:style w:type="character" w:customStyle="1" w:styleId="Heading1Char">
-    <w:name w:val="Heading 1 Char"/>
-    <w:basedOn w:val="DefaultParagraphFont"/>
-    <w:link w:val="Heading1"/>
+  <w:style w:type="character" w:customStyle="1" w:styleId="1Char">
+    <w:name w:val="Επικεφαλίδα 1 Char"/>
+    <w:basedOn w:val="a0"/>
+    <w:link w:val="1"/>
     <w:uiPriority w:val="9"/>
     <w:rsid w:val="009F2535"/>
     <w:rPr>
@@ -7876,10 +8200,10 @@
       <w:szCs w:val="32"/>
     </w:rPr>
   </w:style>
-  <w:style w:type="character" w:customStyle="1" w:styleId="Heading2Char">
-    <w:name w:val="Heading 2 Char"/>
-    <w:basedOn w:val="DefaultParagraphFont"/>
-    <w:link w:val="Heading2"/>
+  <w:style w:type="character" w:customStyle="1" w:styleId="2Char">
+    <w:name w:val="Επικεφαλίδα 2 Char"/>
+    <w:basedOn w:val="a0"/>
+    <w:link w:val="2"/>
     <w:uiPriority w:val="9"/>
     <w:semiHidden/>
     <w:rsid w:val="00D615C0"/>
@@ -7890,9 +8214,9 @@
       <w:szCs w:val="26"/>
     </w:rPr>
   </w:style>
-  <w:style w:type="table" w:styleId="GridTable1Light">
+  <w:style w:type="table" w:styleId="11">
     <w:name w:val="Grid Table 1 Light"/>
-    <w:basedOn w:val="TableNormal"/>
+    <w:basedOn w:val="a1"/>
     <w:uiPriority w:val="46"/>
     <w:rsid w:val="00C618B5"/>
     <w:pPr>
@@ -7947,9 +8271,9 @@
       </w:rPr>
     </w:tblStylePr>
   </w:style>
-  <w:style w:type="table" w:styleId="GridTable1Light-Accent3">
+  <w:style w:type="table" w:styleId="1-3">
     <w:name w:val="Grid Table 1 Light Accent 3"/>
-    <w:basedOn w:val="TableNormal"/>
+    <w:basedOn w:val="a1"/>
     <w:uiPriority w:val="46"/>
     <w:rsid w:val="00C618B5"/>
     <w:pPr>
@@ -8004,9 +8328,9 @@
       </w:rPr>
     </w:tblStylePr>
   </w:style>
-  <w:style w:type="table" w:styleId="GridTable2-Accent1">
+  <w:style w:type="table" w:styleId="2-1">
     <w:name w:val="Grid Table 2 Accent 1"/>
-    <w:basedOn w:val="TableNormal"/>
+    <w:basedOn w:val="a1"/>
     <w:uiPriority w:val="47"/>
     <w:rsid w:val="00C618B5"/>
     <w:pPr>
@@ -8079,9 +8403,9 @@
       </w:tcPr>
     </w:tblStylePr>
   </w:style>
-  <w:style w:type="table" w:styleId="GridTable4-Accent1">
+  <w:style w:type="table" w:styleId="4-1">
     <w:name w:val="Grid Table 4 Accent 1"/>
-    <w:basedOn w:val="TableNormal"/>
+    <w:basedOn w:val="a1"/>
     <w:uiPriority w:val="49"/>
     <w:rsid w:val="00580E9C"/>
     <w:pPr>
@@ -8152,6 +8476,82 @@
       <w:tblPr/>
       <w:tcPr>
         <w:shd w:val="clear" w:color="auto" w:fill="D9E2F3" w:themeFill="accent1" w:themeFillTint="33"/>
+      </w:tcPr>
+    </w:tblStylePr>
+  </w:style>
+  <w:style w:type="table" w:styleId="4-3">
+    <w:name w:val="Grid Table 4 Accent 3"/>
+    <w:basedOn w:val="a1"/>
+    <w:uiPriority w:val="49"/>
+    <w:rsid w:val="004D5F72"/>
+    <w:pPr>
+      <w:spacing w:after="0" w:line="240" w:lineRule="auto"/>
+    </w:pPr>
+    <w:tblPr>
+      <w:tblStyleRowBandSize w:val="1"/>
+      <w:tblStyleColBandSize w:val="1"/>
+      <w:tblBorders>
+        <w:top w:val="single" w:sz="4" w:space="0" w:color="C9C9C9" w:themeColor="accent3" w:themeTint="99"/>
+        <w:left w:val="single" w:sz="4" w:space="0" w:color="C9C9C9" w:themeColor="accent3" w:themeTint="99"/>
+        <w:bottom w:val="single" w:sz="4" w:space="0" w:color="C9C9C9" w:themeColor="accent3" w:themeTint="99"/>
+        <w:right w:val="single" w:sz="4" w:space="0" w:color="C9C9C9" w:themeColor="accent3" w:themeTint="99"/>
+        <w:insideH w:val="single" w:sz="4" w:space="0" w:color="C9C9C9" w:themeColor="accent3" w:themeTint="99"/>
+        <w:insideV w:val="single" w:sz="4" w:space="0" w:color="C9C9C9" w:themeColor="accent3" w:themeTint="99"/>
+      </w:tblBorders>
+    </w:tblPr>
+    <w:tblStylePr w:type="firstRow">
+      <w:rPr>
+        <w:b/>
+        <w:bCs/>
+        <w:color w:val="FFFFFF" w:themeColor="background1"/>
+      </w:rPr>
+      <w:tblPr/>
+      <w:tcPr>
+        <w:tcBorders>
+          <w:top w:val="single" w:sz="4" w:space="0" w:color="A5A5A5" w:themeColor="accent3"/>
+          <w:left w:val="single" w:sz="4" w:space="0" w:color="A5A5A5" w:themeColor="accent3"/>
+          <w:bottom w:val="single" w:sz="4" w:space="0" w:color="A5A5A5" w:themeColor="accent3"/>
+          <w:right w:val="single" w:sz="4" w:space="0" w:color="A5A5A5" w:themeColor="accent3"/>
+          <w:insideH w:val="nil"/>
+          <w:insideV w:val="nil"/>
+        </w:tcBorders>
+        <w:shd w:val="clear" w:color="auto" w:fill="A5A5A5" w:themeFill="accent3"/>
+      </w:tcPr>
+    </w:tblStylePr>
+    <w:tblStylePr w:type="lastRow">
+      <w:rPr>
+        <w:b/>
+        <w:bCs/>
+      </w:rPr>
+      <w:tblPr/>
+      <w:tcPr>
+        <w:tcBorders>
+          <w:top w:val="double" w:sz="4" w:space="0" w:color="A5A5A5" w:themeColor="accent3"/>
+        </w:tcBorders>
+      </w:tcPr>
+    </w:tblStylePr>
+    <w:tblStylePr w:type="firstCol">
+      <w:rPr>
+        <w:b/>
+        <w:bCs/>
+      </w:rPr>
+    </w:tblStylePr>
+    <w:tblStylePr w:type="lastCol">
+      <w:rPr>
+        <w:b/>
+        <w:bCs/>
+      </w:rPr>
+    </w:tblStylePr>
+    <w:tblStylePr w:type="band1Vert">
+      <w:tblPr/>
+      <w:tcPr>
+        <w:shd w:val="clear" w:color="auto" w:fill="EDEDED" w:themeFill="accent3" w:themeFillTint="33"/>
+      </w:tcPr>
+    </w:tblStylePr>
+    <w:tblStylePr w:type="band1Horz">
+      <w:tblPr/>
+      <w:tcPr>
+        <w:shd w:val="clear" w:color="auto" w:fill="EDEDED" w:themeFill="accent3" w:themeFillTint="33"/>
       </w:tcPr>
     </w:tblStylePr>
   </w:style>

</xml_diff>